<commit_message>
"support for multiple identity providers"
</commit_message>
<xml_diff>
--- a/WAAD.WebSSO.JAVA/java/docs/Azure AD Web SSO with Java.docx
+++ b/WAAD.WebSSO.JAVA/java/docs/Azure AD Web SSO with Java.docx
@@ -9,8 +9,6 @@
       <w:r>
         <w:t>Single Sign-On with Windows Azure AD for JSP Applications</w:t>
       </w:r>
-      <w:bookmarkStart w:id="0" w:name="_GoBack"/>
-      <w:bookmarkEnd w:id="0"/>
     </w:p>
     <w:p>
       <w:r>
@@ -174,10 +172,7 @@
         <w:t xml:space="preserve"> application bits</w:t>
       </w:r>
       <w:r>
-        <w:t xml:space="preserve"> which includes two projects: </w:t>
-      </w:r>
-      <w:r>
-        <w:t>“</w:t>
+        <w:t xml:space="preserve"> which includes two projects: “</w:t>
       </w:r>
       <w:proofErr w:type="spellStart"/>
       <w:r>
@@ -315,7 +310,6 @@
         </w:rPr>
         <w:t>&lt;</w:t>
       </w:r>
-      <w:proofErr w:type="gramStart"/>
       <w:r>
         <w:rPr>
           <w:rFonts w:ascii="Consolas" w:hAnsi="Consolas" w:cs="Consolas"/>
@@ -326,7 +320,6 @@
         </w:rPr>
         <w:t>issuers</w:t>
       </w:r>
-      <w:proofErr w:type="gramEnd"/>
       <w:r>
         <w:rPr>
           <w:rFonts w:ascii="Consolas" w:hAnsi="Consolas" w:cs="Consolas"/>
@@ -357,15 +350,7 @@
           <w:szCs w:val="20"/>
         </w:rPr>
         <w:tab/>
-      </w:r>
-      <w:r>
-        <w:rPr>
-          <w:rFonts w:ascii="Consolas" w:hAnsi="Consolas" w:cs="Consolas"/>
-          <w:color w:val="000000"/>
-          <w:sz w:val="20"/>
-          <w:szCs w:val="20"/>
-        </w:rPr>
-        <w:tab/>
+        <w:t xml:space="preserve">   </w:t>
       </w:r>
       <w:r>
         <w:rPr>
@@ -420,29 +405,7 @@
           <w:sz w:val="20"/>
           <w:szCs w:val="20"/>
         </w:rPr>
-        <w:t>"</w:t>
-      </w:r>
-      <w:r>
-        <w:rPr>
-          <w:rFonts w:ascii="Consolas" w:hAnsi="Consolas" w:cs="Consolas"/>
-          <w:i/>
-          <w:iCs/>
-          <w:color w:val="2A00FF"/>
-          <w:sz w:val="20"/>
-          <w:szCs w:val="20"/>
-        </w:rPr>
-        <w:t>schneider</w:t>
-      </w:r>
-      <w:r>
-        <w:rPr>
-          <w:rFonts w:ascii="Consolas" w:hAnsi="Consolas" w:cs="Consolas"/>
-          <w:i/>
-          <w:iCs/>
-          <w:color w:val="2A00FF"/>
-          <w:sz w:val="20"/>
-          <w:szCs w:val="20"/>
-        </w:rPr>
-        <w:t>.onmicrosoft.com"</w:t>
+        <w:t>"contoso.onmicrosoft.com"</w:t>
       </w:r>
       <w:r>
         <w:rPr>
@@ -451,61 +414,6 @@
           <w:szCs w:val="20"/>
         </w:rPr>
         <w:t xml:space="preserve"> </w:t>
-      </w:r>
-      <w:proofErr w:type="spellStart"/>
-      <w:r>
-        <w:rPr>
-          <w:rFonts w:ascii="Consolas" w:hAnsi="Consolas" w:cs="Consolas"/>
-          <w:color w:val="7F007F"/>
-          <w:sz w:val="20"/>
-          <w:szCs w:val="20"/>
-        </w:rPr>
-        <w:t>displayName</w:t>
-      </w:r>
-      <w:proofErr w:type="spellEnd"/>
-      <w:r>
-        <w:rPr>
-          <w:rFonts w:ascii="Consolas" w:hAnsi="Consolas" w:cs="Consolas"/>
-          <w:color w:val="000000"/>
-          <w:sz w:val="20"/>
-          <w:szCs w:val="20"/>
-        </w:rPr>
-        <w:t>=</w:t>
-      </w:r>
-      <w:r>
-        <w:rPr>
-          <w:rFonts w:ascii="Consolas" w:hAnsi="Consolas" w:cs="Consolas"/>
-          <w:i/>
-          <w:iCs/>
-          <w:color w:val="2A00FF"/>
-          <w:sz w:val="20"/>
-          <w:szCs w:val="20"/>
-        </w:rPr>
-        <w:t>"</w:t>
-      </w:r>
-      <w:proofErr w:type="spellStart"/>
-      <w:r>
-        <w:rPr>
-          <w:rFonts w:ascii="Consolas" w:hAnsi="Consolas" w:cs="Consolas"/>
-          <w:i/>
-          <w:iCs/>
-          <w:color w:val="2A00FF"/>
-          <w:sz w:val="20"/>
-          <w:szCs w:val="20"/>
-        </w:rPr>
-        <w:t>schneider</w:t>
-      </w:r>
-      <w:proofErr w:type="spellEnd"/>
-      <w:r>
-        <w:rPr>
-          <w:rFonts w:ascii="Consolas" w:hAnsi="Consolas" w:cs="Consolas"/>
-          <w:i/>
-          <w:iCs/>
-          <w:color w:val="2A00FF"/>
-          <w:sz w:val="20"/>
-          <w:szCs w:val="20"/>
-        </w:rPr>
-        <w:t>"</w:t>
       </w:r>
     </w:p>
     <w:p>
@@ -527,15 +435,9 @@
           <w:szCs w:val="20"/>
         </w:rPr>
         <w:tab/>
-      </w:r>
-      <w:r>
-        <w:rPr>
-          <w:rFonts w:ascii="Consolas" w:hAnsi="Consolas" w:cs="Consolas"/>
-          <w:sz w:val="20"/>
-          <w:szCs w:val="20"/>
-        </w:rPr>
-        <w:tab/>
-      </w:r>
+        <w:t xml:space="preserve">    </w:t>
+      </w:r>
+      <w:proofErr w:type="spellStart"/>
       <w:proofErr w:type="gramStart"/>
       <w:r>
         <w:rPr>
@@ -544,8 +446,9 @@
           <w:sz w:val="20"/>
           <w:szCs w:val="20"/>
         </w:rPr>
-        <w:t>realm</w:t>
-      </w:r>
+        <w:t>displayname</w:t>
+      </w:r>
+      <w:proofErr w:type="spellEnd"/>
       <w:proofErr w:type="gramEnd"/>
       <w:r>
         <w:rPr>
@@ -565,80 +468,7 @@
           <w:sz w:val="20"/>
           <w:szCs w:val="20"/>
         </w:rPr>
-        <w:t>"spn:b9f0f8cf-e160-43ba-832f-4caa93553e82"</w:t>
-      </w:r>
-      <w:r>
-        <w:rPr>
-          <w:rFonts w:ascii="Consolas" w:hAnsi="Consolas" w:cs="Consolas"/>
-          <w:sz w:val="20"/>
-          <w:szCs w:val="20"/>
-        </w:rPr>
-        <w:t xml:space="preserve"> </w:t>
-      </w:r>
-      <w:r>
-        <w:rPr>
-          <w:rFonts w:ascii="Consolas" w:hAnsi="Consolas" w:cs="Consolas"/>
-          <w:color w:val="008080"/>
-          <w:sz w:val="20"/>
-          <w:szCs w:val="20"/>
-        </w:rPr>
-        <w:t>/&gt;</w:t>
-      </w:r>
-    </w:p>
-    <w:p>
-      <w:pPr>
-        <w:ind w:left="360" w:firstLine="360"/>
-      </w:pPr>
-      <w:r>
-        <w:rPr>
-          <w:rFonts w:ascii="Consolas" w:hAnsi="Consolas" w:cs="Consolas"/>
-          <w:color w:val="008080"/>
-          <w:sz w:val="20"/>
-          <w:szCs w:val="20"/>
-        </w:rPr>
-        <w:t>&lt;/</w:t>
-      </w:r>
-      <w:r>
-        <w:rPr>
-          <w:rFonts w:ascii="Consolas" w:hAnsi="Consolas" w:cs="Consolas"/>
-          <w:color w:val="3F7F7F"/>
-          <w:sz w:val="20"/>
-          <w:szCs w:val="20"/>
-          <w:highlight w:val="lightGray"/>
-        </w:rPr>
-        <w:t>issuers</w:t>
-      </w:r>
-      <w:r>
-        <w:rPr>
-          <w:rFonts w:ascii="Consolas" w:hAnsi="Consolas" w:cs="Consolas"/>
-          <w:color w:val="008080"/>
-          <w:sz w:val="20"/>
-          <w:szCs w:val="20"/>
-        </w:rPr>
-        <w:t>&gt;</w:t>
-      </w:r>
-    </w:p>
-    <w:p>
-      <w:pPr>
-        <w:pStyle w:val="ListParagraph"/>
-        <w:numPr>
-          <w:ilvl w:val="0"/>
-          <w:numId w:val="1"/>
-        </w:numPr>
-      </w:pPr>
-      <w:r>
-        <w:t xml:space="preserve">Configure </w:t>
-      </w:r>
-      <w:proofErr w:type="spellStart"/>
-      <w:r>
-        <w:t>federation.properties</w:t>
-      </w:r>
-      <w:proofErr w:type="spellEnd"/>
-      <w:r>
-        <w:t xml:space="preserve"> in the “Sample” project</w:t>
-      </w:r>
-      <w:r>
-        <w:t xml:space="preserve"> as below [replace the values with your application details]:</w:t>
+        <w:t>"Contoso"</w:t>
       </w:r>
     </w:p>
     <w:p>
@@ -647,40 +477,49 @@
         <w:autoSpaceDN w:val="0"/>
         <w:adjustRightInd w:val="0"/>
         <w:spacing w:after="0" w:line="240" w:lineRule="auto"/>
-        <w:ind w:left="720"/>
-        <w:rPr>
-          <w:rFonts w:ascii="Consolas" w:hAnsi="Consolas" w:cs="Consolas"/>
-          <w:sz w:val="20"/>
-          <w:szCs w:val="20"/>
-        </w:rPr>
-      </w:pPr>
-      <w:r>
-        <w:rPr>
-          <w:rFonts w:ascii="Consolas" w:hAnsi="Consolas" w:cs="Consolas"/>
-          <w:color w:val="3F7F5F"/>
-          <w:sz w:val="20"/>
-          <w:szCs w:val="20"/>
-        </w:rPr>
-        <w:t>#</w:t>
-      </w:r>
-      <w:r>
-        <w:rPr>
-          <w:rFonts w:ascii="Consolas" w:hAnsi="Consolas" w:cs="Consolas"/>
-          <w:color w:val="3F7F5F"/>
-          <w:sz w:val="20"/>
-          <w:szCs w:val="20"/>
-          <w:u w:val="single"/>
-        </w:rPr>
-        <w:t>metadata</w:t>
-      </w:r>
-      <w:r>
-        <w:rPr>
-          <w:rFonts w:ascii="Consolas" w:hAnsi="Consolas" w:cs="Consolas"/>
-          <w:color w:val="3F7F5F"/>
-          <w:sz w:val="20"/>
-          <w:szCs w:val="20"/>
-        </w:rPr>
-        <w:t xml:space="preserve"> URL for the Azure AD tenant obtained from the application definition</w:t>
+        <w:rPr>
+          <w:rFonts w:ascii="Consolas" w:hAnsi="Consolas" w:cs="Consolas"/>
+          <w:sz w:val="20"/>
+          <w:szCs w:val="20"/>
+        </w:rPr>
+      </w:pPr>
+      <w:r>
+        <w:rPr>
+          <w:rFonts w:ascii="Consolas" w:hAnsi="Consolas" w:cs="Consolas"/>
+          <w:sz w:val="20"/>
+          <w:szCs w:val="20"/>
+        </w:rPr>
+        <w:tab/>
+        <w:t xml:space="preserve">    </w:t>
+      </w:r>
+      <w:r>
+        <w:rPr>
+          <w:rFonts w:ascii="Consolas" w:hAnsi="Consolas" w:cs="Consolas"/>
+          <w:color w:val="7F007F"/>
+          <w:sz w:val="20"/>
+          <w:szCs w:val="20"/>
+        </w:rPr>
+        <w:t>metadataurl</w:t>
+      </w:r>
+      <w:r>
+        <w:rPr>
+          <w:rFonts w:ascii="Consolas" w:hAnsi="Consolas" w:cs="Consolas"/>
+          <w:color w:val="000000"/>
+          <w:sz w:val="20"/>
+          <w:szCs w:val="20"/>
+        </w:rPr>
+        <w:t>=</w:t>
+      </w:r>
+      <w:r>
+        <w:rPr>
+          <w:rFonts w:ascii="Consolas" w:hAnsi="Consolas" w:cs="Consolas"/>
+          <w:i/>
+          <w:iCs/>
+          <w:color w:val="2A00FF"/>
+          <w:sz w:val="20"/>
+          <w:szCs w:val="20"/>
+        </w:rPr>
+        <w:t>"https://login.windows.net/efaee2d0-5730-46ea-a8a7-e502fe8dbb4b/FederationMetadata/2007-06/FederationMetadata.xml"</w:t>
       </w:r>
     </w:p>
     <w:p>
@@ -689,13 +528,32 @@
         <w:autoSpaceDN w:val="0"/>
         <w:adjustRightInd w:val="0"/>
         <w:spacing w:after="0" w:line="240" w:lineRule="auto"/>
-        <w:ind w:left="720"/>
-        <w:rPr>
-          <w:rFonts w:ascii="Consolas" w:hAnsi="Consolas" w:cs="Consolas"/>
-          <w:sz w:val="20"/>
-          <w:szCs w:val="20"/>
-        </w:rPr>
-      </w:pPr>
+        <w:rPr>
+          <w:rFonts w:ascii="Consolas" w:hAnsi="Consolas" w:cs="Consolas"/>
+          <w:sz w:val="20"/>
+          <w:szCs w:val="20"/>
+        </w:rPr>
+      </w:pPr>
+      <w:r>
+        <w:rPr>
+          <w:rFonts w:ascii="Consolas" w:hAnsi="Consolas" w:cs="Consolas"/>
+          <w:sz w:val="20"/>
+          <w:szCs w:val="20"/>
+        </w:rPr>
+        <w:tab/>
+        <w:t xml:space="preserve">    </w:t>
+      </w:r>
+      <w:proofErr w:type="gramStart"/>
+      <w:r>
+        <w:rPr>
+          <w:rFonts w:ascii="Consolas" w:hAnsi="Consolas" w:cs="Consolas"/>
+          <w:color w:val="7F007F"/>
+          <w:sz w:val="20"/>
+          <w:szCs w:val="20"/>
+        </w:rPr>
+        <w:t>realm</w:t>
+      </w:r>
+      <w:proofErr w:type="gramEnd"/>
       <w:r>
         <w:rPr>
           <w:rFonts w:ascii="Consolas" w:hAnsi="Consolas" w:cs="Consolas"/>
@@ -703,16 +561,18 @@
           <w:sz w:val="20"/>
           <w:szCs w:val="20"/>
         </w:rPr>
-        <w:t>federation.metadata.url=</w:t>
-      </w:r>
-      <w:r>
-        <w:rPr>
-          <w:rFonts w:ascii="Consolas" w:hAnsi="Consolas" w:cs="Consolas"/>
+        <w:t>=</w:t>
+      </w:r>
+      <w:r>
+        <w:rPr>
+          <w:rFonts w:ascii="Consolas" w:hAnsi="Consolas" w:cs="Consolas"/>
+          <w:i/>
+          <w:iCs/>
           <w:color w:val="2A00FF"/>
           <w:sz w:val="20"/>
           <w:szCs w:val="20"/>
         </w:rPr>
-        <w:t>https://login.windows.net/efaee2d0-5730-46ea-a8a7-e502fe8dbb4b/FederationMetadata/2007-06/FederationMetadata.xml</w:t>
+        <w:t>"spn:xxxxxxxx-e160-43ba-832f-4caa93553e82"</w:t>
       </w:r>
     </w:p>
     <w:p>
@@ -721,31 +581,53 @@
         <w:autoSpaceDN w:val="0"/>
         <w:adjustRightInd w:val="0"/>
         <w:spacing w:after="0" w:line="240" w:lineRule="auto"/>
-        <w:ind w:left="720"/>
-        <w:rPr>
-          <w:rFonts w:ascii="Consolas" w:hAnsi="Consolas" w:cs="Consolas"/>
-          <w:sz w:val="20"/>
-          <w:szCs w:val="20"/>
-        </w:rPr>
-      </w:pPr>
-      <w:r>
-        <w:rPr>
-          <w:rFonts w:ascii="Consolas" w:hAnsi="Consolas" w:cs="Consolas"/>
-          <w:color w:val="3F7F5F"/>
-          <w:sz w:val="20"/>
-          <w:szCs w:val="20"/>
-        </w:rPr>
-        <w:t># Client ID</w:t>
-      </w:r>
-      <w:r>
-        <w:rPr>
-          <w:rFonts w:ascii="Consolas" w:hAnsi="Consolas" w:cs="Consolas"/>
-          <w:color w:val="3F7F5F"/>
+        <w:rPr>
+          <w:rFonts w:ascii="Consolas" w:hAnsi="Consolas" w:cs="Consolas"/>
+          <w:sz w:val="20"/>
+          <w:szCs w:val="20"/>
+        </w:rPr>
+      </w:pPr>
+      <w:r>
+        <w:rPr>
+          <w:rFonts w:ascii="Consolas" w:hAnsi="Consolas" w:cs="Consolas"/>
           <w:sz w:val="20"/>
           <w:szCs w:val="20"/>
         </w:rPr>
         <w:tab/>
-        <w:t xml:space="preserve"> from the Azure AD application single sign-on section of "CONFIGURE" menu</w:t>
+        <w:t xml:space="preserve">    </w:t>
+      </w:r>
+      <w:proofErr w:type="spellStart"/>
+      <w:proofErr w:type="gramStart"/>
+      <w:r>
+        <w:rPr>
+          <w:rFonts w:ascii="Consolas" w:hAnsi="Consolas" w:cs="Consolas"/>
+          <w:color w:val="7F007F"/>
+          <w:sz w:val="20"/>
+          <w:szCs w:val="20"/>
+        </w:rPr>
+        <w:t>audienceuri</w:t>
+      </w:r>
+      <w:proofErr w:type="spellEnd"/>
+      <w:proofErr w:type="gramEnd"/>
+      <w:r>
+        <w:rPr>
+          <w:rFonts w:ascii="Consolas" w:hAnsi="Consolas" w:cs="Consolas"/>
+          <w:color w:val="000000"/>
+          <w:sz w:val="20"/>
+          <w:szCs w:val="20"/>
+        </w:rPr>
+        <w:t>=</w:t>
+      </w:r>
+      <w:r>
+        <w:rPr>
+          <w:rFonts w:ascii="Consolas" w:hAnsi="Consolas" w:cs="Consolas"/>
+          <w:i/>
+          <w:iCs/>
+          <w:color w:val="2A00FF"/>
+          <w:sz w:val="20"/>
+          <w:szCs w:val="20"/>
+        </w:rPr>
+        <w:t>"spn:xxxxxxxx-e160-43ba-832f-4caa93553e82"</w:t>
       </w:r>
     </w:p>
     <w:p>
@@ -754,14 +636,34 @@
         <w:autoSpaceDN w:val="0"/>
         <w:adjustRightInd w:val="0"/>
         <w:spacing w:after="0" w:line="240" w:lineRule="auto"/>
-        <w:ind w:left="720"/>
-        <w:rPr>
-          <w:rFonts w:ascii="Consolas" w:hAnsi="Consolas" w:cs="Consolas"/>
-          <w:sz w:val="20"/>
-          <w:szCs w:val="20"/>
-        </w:rPr>
-      </w:pPr>
+        <w:rPr>
+          <w:rFonts w:ascii="Consolas" w:hAnsi="Consolas" w:cs="Consolas"/>
+          <w:sz w:val="20"/>
+          <w:szCs w:val="20"/>
+        </w:rPr>
+      </w:pPr>
+      <w:r>
+        <w:rPr>
+          <w:rFonts w:ascii="Consolas" w:hAnsi="Consolas" w:cs="Consolas"/>
+          <w:sz w:val="20"/>
+          <w:szCs w:val="20"/>
+        </w:rPr>
+        <w:tab/>
+        <w:t xml:space="preserve">    </w:t>
+      </w:r>
       <w:proofErr w:type="spellStart"/>
+      <w:proofErr w:type="gramStart"/>
+      <w:r>
+        <w:rPr>
+          <w:rFonts w:ascii="Consolas" w:hAnsi="Consolas" w:cs="Consolas"/>
+          <w:color w:val="7F007F"/>
+          <w:sz w:val="20"/>
+          <w:szCs w:val="20"/>
+        </w:rPr>
+        <w:t>replyurl</w:t>
+      </w:r>
+      <w:proofErr w:type="spellEnd"/>
+      <w:proofErr w:type="gramEnd"/>
       <w:r>
         <w:rPr>
           <w:rFonts w:ascii="Consolas" w:hAnsi="Consolas" w:cs="Consolas"/>
@@ -769,38 +671,300 @@
           <w:sz w:val="20"/>
           <w:szCs w:val="20"/>
         </w:rPr>
-        <w:t>federation.realm</w:t>
+        <w:t>=</w:t>
+      </w:r>
+      <w:r>
+        <w:rPr>
+          <w:rFonts w:ascii="Consolas" w:hAnsi="Consolas" w:cs="Consolas"/>
+          <w:i/>
+          <w:iCs/>
+          <w:color w:val="2A00FF"/>
+          <w:sz w:val="20"/>
+          <w:szCs w:val="20"/>
+        </w:rPr>
+        <w:t>"https://localhost:8443/sample/</w:t>
+      </w:r>
+      <w:proofErr w:type="spellStart"/>
+      <w:r>
+        <w:rPr>
+          <w:rFonts w:ascii="Consolas" w:hAnsi="Consolas" w:cs="Consolas"/>
+          <w:i/>
+          <w:iCs/>
+          <w:color w:val="2A00FF"/>
+          <w:sz w:val="20"/>
+          <w:szCs w:val="20"/>
+        </w:rPr>
+        <w:t>wsfed-saml</w:t>
       </w:r>
       <w:proofErr w:type="spellEnd"/>
       <w:r>
         <w:rPr>
           <w:rFonts w:ascii="Consolas" w:hAnsi="Consolas" w:cs="Consolas"/>
-          <w:color w:val="000000"/>
-          <w:sz w:val="20"/>
-          <w:szCs w:val="20"/>
-        </w:rPr>
-        <w:t>=</w:t>
-      </w:r>
-      <w:r>
-        <w:rPr>
-          <w:rFonts w:ascii="Consolas" w:hAnsi="Consolas" w:cs="Consolas"/>
+          <w:i/>
+          <w:iCs/>
           <w:color w:val="2A00FF"/>
           <w:sz w:val="20"/>
           <w:szCs w:val="20"/>
         </w:rPr>
-        <w:t>spn</w:t>
-      </w:r>
-      <w:proofErr w:type="gramStart"/>
-      <w:r>
+        <w:t>"</w:t>
+      </w:r>
+    </w:p>
+    <w:p>
+      <w:pPr>
+        <w:ind w:left="360" w:firstLine="360"/>
+        <w:rPr>
+          <w:rFonts w:ascii="Consolas" w:hAnsi="Consolas" w:cs="Consolas"/>
+          <w:color w:val="008080"/>
+          <w:sz w:val="20"/>
+          <w:szCs w:val="20"/>
+        </w:rPr>
+      </w:pPr>
+      <w:r>
+        <w:rPr>
+          <w:rFonts w:ascii="Consolas" w:hAnsi="Consolas" w:cs="Consolas"/>
+          <w:sz w:val="20"/>
+          <w:szCs w:val="20"/>
+        </w:rPr>
+        <w:t xml:space="preserve">   </w:t>
+      </w:r>
+      <w:r>
+        <w:rPr>
+          <w:rFonts w:ascii="Consolas" w:hAnsi="Consolas" w:cs="Consolas"/>
+          <w:color w:val="008080"/>
+          <w:sz w:val="20"/>
+          <w:szCs w:val="20"/>
+        </w:rPr>
+        <w:t>/&gt;</w:t>
+      </w:r>
+    </w:p>
+    <w:p>
+      <w:pPr>
+        <w:ind w:left="360" w:firstLine="360"/>
+        <w:rPr>
+          <w:rFonts w:ascii="Consolas" w:hAnsi="Consolas" w:cs="Consolas"/>
+          <w:color w:val="008080"/>
+          <w:sz w:val="20"/>
+          <w:szCs w:val="20"/>
+        </w:rPr>
+      </w:pPr>
+      <w:r>
+        <w:rPr>
+          <w:rFonts w:ascii="Consolas" w:hAnsi="Consolas" w:cs="Consolas"/>
+          <w:color w:val="008080"/>
+          <w:sz w:val="20"/>
+          <w:szCs w:val="20"/>
+        </w:rPr>
+        <w:t>&lt;/</w:t>
+      </w:r>
+      <w:r>
+        <w:rPr>
+          <w:rFonts w:ascii="Consolas" w:hAnsi="Consolas" w:cs="Consolas"/>
+          <w:color w:val="3F7F7F"/>
+          <w:sz w:val="20"/>
+          <w:szCs w:val="20"/>
+          <w:highlight w:val="lightGray"/>
+        </w:rPr>
+        <w:t>issuers</w:t>
+      </w:r>
+      <w:r>
+        <w:rPr>
+          <w:rFonts w:ascii="Consolas" w:hAnsi="Consolas" w:cs="Consolas"/>
+          <w:color w:val="008080"/>
+          <w:sz w:val="20"/>
+          <w:szCs w:val="20"/>
+        </w:rPr>
+        <w:t>&gt;</w:t>
+      </w:r>
+    </w:p>
+    <w:p>
+      <w:pPr>
+        <w:ind w:left="360"/>
+      </w:pPr>
+      <w:r>
+        <w:t>The following is the legend for the above fields:</w:t>
+      </w:r>
+    </w:p>
+    <w:p>
+      <w:pPr>
+        <w:pStyle w:val="ListParagraph"/>
+        <w:numPr>
+          <w:ilvl w:val="0"/>
+          <w:numId w:val="3"/>
+        </w:numPr>
+      </w:pPr>
+      <w:r>
+        <w:t>name : anything that makes the issuer node unique</w:t>
+      </w:r>
+    </w:p>
+    <w:p>
+      <w:pPr>
+        <w:pStyle w:val="ListParagraph"/>
+        <w:numPr>
+          <w:ilvl w:val="0"/>
+          <w:numId w:val="3"/>
+        </w:numPr>
+      </w:pPr>
+      <w:proofErr w:type="spellStart"/>
+      <w:r>
+        <w:t>displayname</w:t>
+      </w:r>
+      <w:proofErr w:type="spellEnd"/>
+      <w:r>
+        <w:t>: this is only used to display the list of providers on the log in page</w:t>
+      </w:r>
+    </w:p>
+    <w:p>
+      <w:pPr>
+        <w:pStyle w:val="ListParagraph"/>
+        <w:numPr>
+          <w:ilvl w:val="0"/>
+          <w:numId w:val="3"/>
+        </w:numPr>
+      </w:pPr>
+      <w:proofErr w:type="spellStart"/>
+      <w:r>
+        <w:t>metadataurl</w:t>
+      </w:r>
+      <w:proofErr w:type="spellEnd"/>
+      <w:r>
+        <w:t>: WAAD metadata URL as displayed in the WAAD service management portal</w:t>
+      </w:r>
+    </w:p>
+    <w:p>
+      <w:pPr>
+        <w:pStyle w:val="ListParagraph"/>
+        <w:numPr>
+          <w:ilvl w:val="0"/>
+          <w:numId w:val="3"/>
+        </w:numPr>
+      </w:pPr>
+      <w:r>
+        <w:t xml:space="preserve">realm: </w:t>
+      </w:r>
+      <w:r>
+        <w:t xml:space="preserve">Azure AD Client ID </w:t>
+      </w:r>
+      <w:r>
+        <w:t>(</w:t>
+      </w:r>
+      <w:r>
+        <w:t xml:space="preserve">from </w:t>
+      </w:r>
+      <w:r>
+        <w:t xml:space="preserve">Azure Service Management Portal) </w:t>
+      </w:r>
+      <w:r>
+        <w:t>that is synonymous with Application Principal ID</w:t>
+      </w:r>
+      <w:r>
+        <w:t xml:space="preserve"> (if used </w:t>
+      </w:r>
+      <w:proofErr w:type="spellStart"/>
+      <w:r>
+        <w:t>Powershell</w:t>
+      </w:r>
+      <w:proofErr w:type="spellEnd"/>
+      <w:r>
+        <w:t xml:space="preserve"> to display the principal details)</w:t>
+      </w:r>
+    </w:p>
+    <w:p>
+      <w:pPr>
+        <w:pStyle w:val="ListParagraph"/>
+        <w:numPr>
+          <w:ilvl w:val="0"/>
+          <w:numId w:val="3"/>
+        </w:numPr>
+      </w:pPr>
+      <w:proofErr w:type="spellStart"/>
+      <w:r>
+        <w:t>audienceuri</w:t>
+      </w:r>
+      <w:proofErr w:type="spellEnd"/>
+      <w:r>
+        <w:t>: same as the realm; only one entry is supported for now</w:t>
+      </w:r>
+    </w:p>
+    <w:p>
+      <w:pPr>
+        <w:pStyle w:val="ListParagraph"/>
+        <w:numPr>
+          <w:ilvl w:val="0"/>
+          <w:numId w:val="3"/>
+        </w:numPr>
+      </w:pPr>
+      <w:proofErr w:type="spellStart"/>
+      <w:r>
+        <w:t>replyurl</w:t>
+      </w:r>
+      <w:proofErr w:type="spellEnd"/>
+      <w:r>
+        <w:t>: the token will be sent to this URL; obtained from service management portal “CONFIGURATION” menu</w:t>
+      </w:r>
+      <w:bookmarkStart w:id="0" w:name="_GoBack"/>
+      <w:bookmarkEnd w:id="0"/>
+      <w:r>
+        <w:t xml:space="preserve"> </w:t>
+      </w:r>
+    </w:p>
+    <w:p>
+      <w:pPr>
+        <w:pStyle w:val="ListParagraph"/>
+        <w:numPr>
+          <w:ilvl w:val="0"/>
+          <w:numId w:val="1"/>
+        </w:numPr>
+      </w:pPr>
+      <w:r>
+        <w:t xml:space="preserve">Configure </w:t>
+      </w:r>
+      <w:proofErr w:type="spellStart"/>
+      <w:r>
+        <w:t>federation.properties</w:t>
+      </w:r>
+      <w:proofErr w:type="spellEnd"/>
+      <w:r>
+        <w:t xml:space="preserve"> in the “Sample” project</w:t>
+      </w:r>
+      <w:r>
+        <w:t xml:space="preserve"> as below [replace the values with your application details]:</w:t>
+      </w:r>
+    </w:p>
+    <w:p>
+      <w:pPr>
+        <w:spacing w:after="0"/>
+        <w:ind w:firstLine="720"/>
+        <w:rPr>
+          <w:rFonts w:ascii="Consolas" w:hAnsi="Consolas" w:cs="Consolas"/>
+          <w:color w:val="3F7F5F"/>
+          <w:sz w:val="20"/>
+          <w:szCs w:val="20"/>
+        </w:rPr>
+      </w:pPr>
+      <w:r>
+        <w:rPr>
+          <w:rFonts w:ascii="Consolas" w:hAnsi="Consolas" w:cs="Consolas"/>
+          <w:color w:val="3F7F5F"/>
+          <w:sz w:val="20"/>
+          <w:szCs w:val="20"/>
+        </w:rPr>
+        <w:t>#this is a pointer to the trusted issuer in trusted.issuers.xml resource</w:t>
+      </w:r>
+    </w:p>
+    <w:p>
+      <w:pPr>
+        <w:ind w:firstLine="720"/>
         <w:rPr>
           <w:rFonts w:ascii="Consolas" w:hAnsi="Consolas" w:cs="Consolas"/>
           <w:color w:val="2A00FF"/>
           <w:sz w:val="20"/>
           <w:szCs w:val="20"/>
         </w:rPr>
-        <w:t>:b9f0f8cf</w:t>
-      </w:r>
-      <w:proofErr w:type="gramEnd"/>
+      </w:pPr>
+      <w:r>
+        <w:lastRenderedPageBreak/>
+        <w:t>federation.trusted.issuer.to.use=</w:t>
+      </w:r>
       <w:r>
         <w:rPr>
           <w:rFonts w:ascii="Consolas" w:hAnsi="Consolas" w:cs="Consolas"/>
@@ -808,74 +972,7 @@
           <w:sz w:val="20"/>
           <w:szCs w:val="20"/>
         </w:rPr>
-        <w:t>-e160-43ba-832f-4caa93553e82</w:t>
-      </w:r>
-    </w:p>
-    <w:p>
-      <w:pPr>
-        <w:autoSpaceDE w:val="0"/>
-        <w:autoSpaceDN w:val="0"/>
-        <w:adjustRightInd w:val="0"/>
-        <w:spacing w:after="0" w:line="240" w:lineRule="auto"/>
-        <w:ind w:left="720"/>
-        <w:rPr>
-          <w:rFonts w:ascii="Consolas" w:hAnsi="Consolas" w:cs="Consolas"/>
-          <w:sz w:val="20"/>
-          <w:szCs w:val="20"/>
-        </w:rPr>
-      </w:pPr>
-      <w:r>
-        <w:rPr>
-          <w:rFonts w:ascii="Consolas" w:hAnsi="Consolas" w:cs="Consolas"/>
-          <w:color w:val="3F7F5F"/>
-          <w:sz w:val="20"/>
-          <w:szCs w:val="20"/>
-        </w:rPr>
-        <w:t># Client ID</w:t>
-      </w:r>
-      <w:r>
-        <w:rPr>
-          <w:rFonts w:ascii="Consolas" w:hAnsi="Consolas" w:cs="Consolas"/>
-          <w:color w:val="3F7F5F"/>
-          <w:sz w:val="20"/>
-          <w:szCs w:val="20"/>
-        </w:rPr>
-        <w:tab/>
-        <w:t xml:space="preserve"> from the Azure AD application single sign-on section of "CONFIGURE" menu</w:t>
-      </w:r>
-    </w:p>
-    <w:p>
-      <w:pPr>
-        <w:autoSpaceDE w:val="0"/>
-        <w:autoSpaceDN w:val="0"/>
-        <w:adjustRightInd w:val="0"/>
-        <w:spacing w:after="0" w:line="240" w:lineRule="auto"/>
-        <w:ind w:left="720"/>
-        <w:rPr>
-          <w:rFonts w:ascii="Consolas" w:hAnsi="Consolas" w:cs="Consolas"/>
-          <w:sz w:val="20"/>
-          <w:szCs w:val="20"/>
-        </w:rPr>
-      </w:pPr>
-      <w:proofErr w:type="spellStart"/>
-      <w:r>
-        <w:rPr>
-          <w:rFonts w:ascii="Consolas" w:hAnsi="Consolas" w:cs="Consolas"/>
-          <w:color w:val="000000"/>
-          <w:sz w:val="20"/>
-          <w:szCs w:val="20"/>
-        </w:rPr>
-        <w:t>federation.audienceuris</w:t>
-      </w:r>
-      <w:proofErr w:type="spellEnd"/>
-      <w:r>
-        <w:rPr>
-          <w:rFonts w:ascii="Consolas" w:hAnsi="Consolas" w:cs="Consolas"/>
-          <w:color w:val="000000"/>
-          <w:sz w:val="20"/>
-          <w:szCs w:val="20"/>
-        </w:rPr>
-        <w:t>=</w:t>
+        <w:t>contoso</w:t>
       </w:r>
       <w:r>
         <w:rPr>
@@ -884,137 +981,8 @@
           <w:sz w:val="20"/>
           <w:szCs w:val="20"/>
         </w:rPr>
-        <w:t>spn</w:t>
-      </w:r>
-      <w:proofErr w:type="gramStart"/>
-      <w:r>
-        <w:rPr>
-          <w:rFonts w:ascii="Consolas" w:hAnsi="Consolas" w:cs="Consolas"/>
-          <w:color w:val="2A00FF"/>
-          <w:sz w:val="20"/>
-          <w:szCs w:val="20"/>
-        </w:rPr>
-        <w:t>:b9f0f8cf</w:t>
-      </w:r>
-      <w:proofErr w:type="gramEnd"/>
-      <w:r>
-        <w:rPr>
-          <w:rFonts w:ascii="Consolas" w:hAnsi="Consolas" w:cs="Consolas"/>
-          <w:color w:val="2A00FF"/>
-          <w:sz w:val="20"/>
-          <w:szCs w:val="20"/>
-        </w:rPr>
-        <w:t>-e160-43ba-832f-4caa93553e82</w:t>
-      </w:r>
-    </w:p>
-    <w:p>
-      <w:pPr>
-        <w:autoSpaceDE w:val="0"/>
-        <w:autoSpaceDN w:val="0"/>
-        <w:adjustRightInd w:val="0"/>
-        <w:spacing w:after="0" w:line="240" w:lineRule="auto"/>
-        <w:ind w:left="720"/>
-        <w:rPr>
-          <w:rFonts w:ascii="Consolas" w:hAnsi="Consolas" w:cs="Consolas"/>
-          <w:sz w:val="20"/>
-          <w:szCs w:val="20"/>
-        </w:rPr>
-      </w:pPr>
-      <w:r>
-        <w:rPr>
-          <w:rFonts w:ascii="Consolas" w:hAnsi="Consolas" w:cs="Consolas"/>
-          <w:color w:val="3F7F5F"/>
-          <w:sz w:val="20"/>
-          <w:szCs w:val="20"/>
-        </w:rPr>
-        <w:t># REPLY URL from the Azure AD application single sign-on section of "single sign-on" menu</w:t>
-      </w:r>
-      <w:r>
-        <w:rPr>
-          <w:rFonts w:ascii="Consolas" w:hAnsi="Consolas" w:cs="Consolas"/>
-          <w:color w:val="3F7F5F"/>
-          <w:sz w:val="20"/>
-          <w:szCs w:val="20"/>
-        </w:rPr>
-        <w:t xml:space="preserve">. The reply URL should match the </w:t>
-      </w:r>
-      <w:proofErr w:type="spellStart"/>
-      <w:r>
-        <w:rPr>
-          <w:rFonts w:ascii="Consolas" w:hAnsi="Consolas" w:cs="Consolas"/>
-          <w:color w:val="3F7F5F"/>
-          <w:sz w:val="20"/>
-          <w:szCs w:val="20"/>
-        </w:rPr>
-        <w:t>servelet</w:t>
-      </w:r>
-      <w:proofErr w:type="spellEnd"/>
-      <w:r>
-        <w:rPr>
-          <w:rFonts w:ascii="Consolas" w:hAnsi="Consolas" w:cs="Consolas"/>
-          <w:color w:val="3F7F5F"/>
-          <w:sz w:val="20"/>
-          <w:szCs w:val="20"/>
-        </w:rPr>
-        <w:t xml:space="preserve"> mapping name</w:t>
-      </w:r>
-    </w:p>
-    <w:p>
-      <w:pPr>
-        <w:autoSpaceDE w:val="0"/>
-        <w:autoSpaceDN w:val="0"/>
-        <w:adjustRightInd w:val="0"/>
-        <w:spacing w:after="0" w:line="240" w:lineRule="auto"/>
-        <w:ind w:left="720"/>
-        <w:rPr>
-          <w:rFonts w:ascii="Consolas" w:hAnsi="Consolas" w:cs="Consolas"/>
-          <w:sz w:val="20"/>
-          <w:szCs w:val="20"/>
-        </w:rPr>
-      </w:pPr>
-      <w:proofErr w:type="spellStart"/>
-      <w:r>
-        <w:rPr>
-          <w:rFonts w:ascii="Consolas" w:hAnsi="Consolas" w:cs="Consolas"/>
-          <w:color w:val="000000"/>
-          <w:sz w:val="20"/>
-          <w:szCs w:val="20"/>
-        </w:rPr>
-        <w:t>federation.reply</w:t>
-      </w:r>
-      <w:proofErr w:type="spellEnd"/>
-      <w:r>
-        <w:rPr>
-          <w:rFonts w:ascii="Consolas" w:hAnsi="Consolas" w:cs="Consolas"/>
-          <w:color w:val="000000"/>
-          <w:sz w:val="20"/>
-          <w:szCs w:val="20"/>
-        </w:rPr>
-        <w:t>=</w:t>
-      </w:r>
-      <w:r>
-        <w:rPr>
-          <w:rFonts w:ascii="Consolas" w:hAnsi="Consolas" w:cs="Consolas"/>
-          <w:color w:val="2A00FF"/>
-          <w:sz w:val="20"/>
-          <w:szCs w:val="20"/>
-        </w:rPr>
-        <w:t>https://localhost:8443/sample/wsfed-saml</w:t>
-      </w:r>
-    </w:p>
-    <w:p>
-      <w:pPr>
-        <w:autoSpaceDE w:val="0"/>
-        <w:autoSpaceDN w:val="0"/>
-        <w:adjustRightInd w:val="0"/>
-        <w:spacing w:after="0" w:line="240" w:lineRule="auto"/>
-        <w:ind w:left="360"/>
-        <w:rPr>
-          <w:rFonts w:ascii="Consolas" w:hAnsi="Consolas" w:cs="Consolas"/>
-          <w:sz w:val="20"/>
-          <w:szCs w:val="20"/>
-        </w:rPr>
-      </w:pPr>
+        <w:t>.onmicrosoft.com</w:t>
+      </w:r>
     </w:p>
     <w:p>
       <w:pPr>
@@ -1255,11 +1223,127 @@
       </w:pPr>
     </w:lvl>
   </w:abstractNum>
+  <w:abstractNum w:abstractNumId="2">
+    <w:nsid w:val="3EF50DDD"/>
+    <w:multiLevelType w:val="hybridMultilevel"/>
+    <w:tmpl w:val="1C7898EE"/>
+    <w:lvl w:ilvl="0" w:tplc="04090001">
+      <w:start w:val="1"/>
+      <w:numFmt w:val="bullet"/>
+      <w:lvlText w:val=""/>
+      <w:lvlJc w:val="left"/>
+      <w:pPr>
+        <w:ind w:left="1080" w:hanging="360"/>
+      </w:pPr>
+      <w:rPr>
+        <w:rFonts w:ascii="Symbol" w:hAnsi="Symbol" w:hint="default"/>
+      </w:rPr>
+    </w:lvl>
+    <w:lvl w:ilvl="1" w:tplc="04090003">
+      <w:start w:val="1"/>
+      <w:numFmt w:val="bullet"/>
+      <w:lvlText w:val="o"/>
+      <w:lvlJc w:val="left"/>
+      <w:pPr>
+        <w:ind w:left="1800" w:hanging="360"/>
+      </w:pPr>
+      <w:rPr>
+        <w:rFonts w:ascii="Courier New" w:hAnsi="Courier New" w:cs="Courier New" w:hint="default"/>
+      </w:rPr>
+    </w:lvl>
+    <w:lvl w:ilvl="2" w:tplc="04090005">
+      <w:start w:val="1"/>
+      <w:numFmt w:val="bullet"/>
+      <w:lvlText w:val=""/>
+      <w:lvlJc w:val="left"/>
+      <w:pPr>
+        <w:ind w:left="2520" w:hanging="360"/>
+      </w:pPr>
+      <w:rPr>
+        <w:rFonts w:ascii="Wingdings" w:hAnsi="Wingdings" w:hint="default"/>
+      </w:rPr>
+    </w:lvl>
+    <w:lvl w:ilvl="3" w:tplc="04090001" w:tentative="1">
+      <w:start w:val="1"/>
+      <w:numFmt w:val="bullet"/>
+      <w:lvlText w:val=""/>
+      <w:lvlJc w:val="left"/>
+      <w:pPr>
+        <w:ind w:left="3240" w:hanging="360"/>
+      </w:pPr>
+      <w:rPr>
+        <w:rFonts w:ascii="Symbol" w:hAnsi="Symbol" w:hint="default"/>
+      </w:rPr>
+    </w:lvl>
+    <w:lvl w:ilvl="4" w:tplc="04090003" w:tentative="1">
+      <w:start w:val="1"/>
+      <w:numFmt w:val="bullet"/>
+      <w:lvlText w:val="o"/>
+      <w:lvlJc w:val="left"/>
+      <w:pPr>
+        <w:ind w:left="3960" w:hanging="360"/>
+      </w:pPr>
+      <w:rPr>
+        <w:rFonts w:ascii="Courier New" w:hAnsi="Courier New" w:cs="Courier New" w:hint="default"/>
+      </w:rPr>
+    </w:lvl>
+    <w:lvl w:ilvl="5" w:tplc="04090005" w:tentative="1">
+      <w:start w:val="1"/>
+      <w:numFmt w:val="bullet"/>
+      <w:lvlText w:val=""/>
+      <w:lvlJc w:val="left"/>
+      <w:pPr>
+        <w:ind w:left="4680" w:hanging="360"/>
+      </w:pPr>
+      <w:rPr>
+        <w:rFonts w:ascii="Wingdings" w:hAnsi="Wingdings" w:hint="default"/>
+      </w:rPr>
+    </w:lvl>
+    <w:lvl w:ilvl="6" w:tplc="04090001" w:tentative="1">
+      <w:start w:val="1"/>
+      <w:numFmt w:val="bullet"/>
+      <w:lvlText w:val=""/>
+      <w:lvlJc w:val="left"/>
+      <w:pPr>
+        <w:ind w:left="5400" w:hanging="360"/>
+      </w:pPr>
+      <w:rPr>
+        <w:rFonts w:ascii="Symbol" w:hAnsi="Symbol" w:hint="default"/>
+      </w:rPr>
+    </w:lvl>
+    <w:lvl w:ilvl="7" w:tplc="04090003" w:tentative="1">
+      <w:start w:val="1"/>
+      <w:numFmt w:val="bullet"/>
+      <w:lvlText w:val="o"/>
+      <w:lvlJc w:val="left"/>
+      <w:pPr>
+        <w:ind w:left="6120" w:hanging="360"/>
+      </w:pPr>
+      <w:rPr>
+        <w:rFonts w:ascii="Courier New" w:hAnsi="Courier New" w:cs="Courier New" w:hint="default"/>
+      </w:rPr>
+    </w:lvl>
+    <w:lvl w:ilvl="8" w:tplc="04090005" w:tentative="1">
+      <w:start w:val="1"/>
+      <w:numFmt w:val="bullet"/>
+      <w:lvlText w:val=""/>
+      <w:lvlJc w:val="left"/>
+      <w:pPr>
+        <w:ind w:left="6840" w:hanging="360"/>
+      </w:pPr>
+      <w:rPr>
+        <w:rFonts w:ascii="Wingdings" w:hAnsi="Wingdings" w:hint="default"/>
+      </w:rPr>
+    </w:lvl>
+  </w:abstractNum>
   <w:num w:numId="1">
     <w:abstractNumId w:val="1"/>
   </w:num>
   <w:num w:numId="2">
     <w:abstractNumId w:val="0"/>
+  </w:num>
+  <w:num w:numId="3">
+    <w:abstractNumId w:val="2"/>
   </w:num>
 </w:numbering>
 </file>

</xml_diff>

<commit_message>
"changed target version back to 1.6 in the libraries project"
</commit_message>
<xml_diff>
--- a/WAAD.WebSSO.JAVA/java/docs/Azure AD Web SSO with Java.docx
+++ b/WAAD.WebSSO.JAVA/java/docs/Azure AD Web SSO with Java.docx
@@ -11,6 +11,14 @@
       </w:r>
     </w:p>
     <w:p>
+      <w:pPr>
+        <w:pStyle w:val="Heading2"/>
+      </w:pPr>
+      <w:r>
+        <w:t>Direct Federation</w:t>
+      </w:r>
+    </w:p>
+    <w:p>
       <w:r>
         <w:t xml:space="preserve">This simple sequence assumes your familiarity with Java, Apache Tomcat and Eclipse installation. </w:t>
       </w:r>
@@ -27,9 +35,107 @@
         </w:numPr>
       </w:pPr>
       <w:r>
+        <w:t xml:space="preserve">Log into your Azure management portal create Azure AD domain and service principal from </w:t>
+      </w:r>
+      <w:hyperlink r:id="rId5" w:history="1">
+        <w:r>
+          <w:rPr>
+            <w:rStyle w:val="Hyperlink"/>
+          </w:rPr>
+          <w:t>http://msdn.microsoft.com/library/wind</w:t>
+        </w:r>
+        <w:r>
+          <w:rPr>
+            <w:rStyle w:val="Hyperlink"/>
+          </w:rPr>
+          <w:t>o</w:t>
+        </w:r>
+        <w:r>
+          <w:rPr>
+            <w:rStyle w:val="Hyperlink"/>
+          </w:rPr>
+          <w:t>wsazure/dn151790.aspx</w:t>
+        </w:r>
+      </w:hyperlink>
+    </w:p>
+    <w:p>
+      <w:pPr>
+        <w:pStyle w:val="ListParagraph"/>
+        <w:numPr>
+          <w:ilvl w:val="1"/>
+          <w:numId w:val="1"/>
+        </w:numPr>
+      </w:pPr>
+      <w:r>
+        <w:t>Follow steps “Create a New Directory Tenant and Add User”</w:t>
+      </w:r>
+      <w:r>
+        <w:t xml:space="preserve"> create WAAD tenant</w:t>
+      </w:r>
+    </w:p>
+    <w:p>
+      <w:pPr>
+        <w:pStyle w:val="ListParagraph"/>
+        <w:numPr>
+          <w:ilvl w:val="1"/>
+          <w:numId w:val="1"/>
+        </w:numPr>
+      </w:pPr>
+      <w:r>
+        <w:t>Follow</w:t>
+      </w:r>
+      <w:r>
+        <w:t xml:space="preserve"> </w:t>
+      </w:r>
+      <w:r>
+        <w:t xml:space="preserve">the </w:t>
+      </w:r>
+      <w:r>
+        <w:t xml:space="preserve">“Register a New Application” </w:t>
+      </w:r>
+      <w:r>
+        <w:t xml:space="preserve">in creating a service principal </w:t>
+      </w:r>
+    </w:p>
+    <w:p>
+      <w:pPr>
+        <w:pStyle w:val="ListParagraph"/>
+        <w:numPr>
+          <w:ilvl w:val="1"/>
+          <w:numId w:val="1"/>
+        </w:numPr>
+      </w:pPr>
+      <w:r>
+        <w:t xml:space="preserve">From the  “Federation Metadata Document URL” </w:t>
+      </w:r>
+      <w:r>
+        <w:t xml:space="preserve"> note the metadata URL</w:t>
+      </w:r>
+    </w:p>
+    <w:p>
+      <w:pPr>
+        <w:pStyle w:val="ListParagraph"/>
+        <w:numPr>
+          <w:ilvl w:val="1"/>
+          <w:numId w:val="1"/>
+        </w:numPr>
+      </w:pPr>
+      <w:r>
+        <w:t>From the app configuration menu, note CLIENT ID (Properties section), REPLY URL (single sign-on section)</w:t>
+      </w:r>
+    </w:p>
+    <w:p>
+      <w:pPr>
+        <w:pStyle w:val="ListParagraph"/>
+        <w:numPr>
+          <w:ilvl w:val="0"/>
+          <w:numId w:val="1"/>
+        </w:numPr>
+      </w:pPr>
+      <w:r>
         <w:t xml:space="preserve">Install </w:t>
       </w:r>
-      <w:hyperlink r:id="rId5" w:history="1">
+      <w:hyperlink r:id="rId6" w:history="1">
         <w:r>
           <w:rPr>
             <w:rStyle w:val="Hyperlink"/>
@@ -55,7 +161,7 @@
       <w:r>
         <w:t xml:space="preserve">Install </w:t>
       </w:r>
-      <w:hyperlink r:id="rId6" w:history="1">
+      <w:hyperlink r:id="rId7" w:history="1">
         <w:r>
           <w:rPr>
             <w:rStyle w:val="Hyperlink"/>
@@ -89,7 +195,7 @@
       <w:r>
         <w:t xml:space="preserve">Install </w:t>
       </w:r>
-      <w:hyperlink r:id="rId7" w:history="1">
+      <w:hyperlink r:id="rId8" w:history="1">
         <w:r>
           <w:rPr>
             <w:rStyle w:val="Hyperlink"/>
@@ -145,7 +251,7 @@
       <w:r>
         <w:t xml:space="preserve"> and </w:t>
       </w:r>
-      <w:hyperlink r:id="rId8" w:history="1">
+      <w:hyperlink r:id="rId9" w:history="1">
         <w:r>
           <w:rPr>
             <w:rStyle w:val="Hyperlink"/>
@@ -212,15 +318,793 @@
         </w:numPr>
       </w:pPr>
       <w:r>
-        <w:t>Log into your Azure management portal c</w:t>
-      </w:r>
-      <w:r>
-        <w:t>reate Azure AD domain and service principal</w:t>
-      </w:r>
-      <w:r>
-        <w:t xml:space="preserve"> from </w:t>
-      </w:r>
-      <w:hyperlink r:id="rId9" w:history="1">
+        <w:t>Edit trusted.issuers.xml with your Azure AD details. The sample is shown below:</w:t>
+      </w:r>
+    </w:p>
+    <w:p>
+      <w:pPr>
+        <w:pStyle w:val="ListParagraph"/>
+      </w:pPr>
+      <w:r>
+        <w:t xml:space="preserve">The CLIENT ID from the previous step is used as the realm. </w:t>
+      </w:r>
+    </w:p>
+    <w:p>
+      <w:pPr>
+        <w:autoSpaceDE w:val="0"/>
+        <w:autoSpaceDN w:val="0"/>
+        <w:adjustRightInd w:val="0"/>
+        <w:spacing w:after="0" w:line="240" w:lineRule="auto"/>
+        <w:ind w:firstLine="720"/>
+        <w:rPr>
+          <w:rFonts w:ascii="Consolas" w:hAnsi="Consolas" w:cs="Consolas"/>
+          <w:sz w:val="20"/>
+          <w:szCs w:val="20"/>
+        </w:rPr>
+      </w:pPr>
+      <w:r>
+        <w:rPr>
+          <w:rFonts w:ascii="Consolas" w:hAnsi="Consolas" w:cs="Consolas"/>
+          <w:color w:val="008080"/>
+          <w:sz w:val="20"/>
+          <w:szCs w:val="20"/>
+        </w:rPr>
+        <w:t>&lt;</w:t>
+      </w:r>
+      <w:r>
+        <w:rPr>
+          <w:rFonts w:ascii="Consolas" w:hAnsi="Consolas" w:cs="Consolas"/>
+          <w:color w:val="3F7F7F"/>
+          <w:sz w:val="20"/>
+          <w:szCs w:val="20"/>
+          <w:highlight w:val="lightGray"/>
+        </w:rPr>
+        <w:t>issuers</w:t>
+      </w:r>
+      <w:r>
+        <w:rPr>
+          <w:rFonts w:ascii="Consolas" w:hAnsi="Consolas" w:cs="Consolas"/>
+          <w:color w:val="008080"/>
+          <w:sz w:val="20"/>
+          <w:szCs w:val="20"/>
+        </w:rPr>
+        <w:t>&gt;</w:t>
+      </w:r>
+    </w:p>
+    <w:p>
+      <w:pPr>
+        <w:autoSpaceDE w:val="0"/>
+        <w:autoSpaceDN w:val="0"/>
+        <w:adjustRightInd w:val="0"/>
+        <w:spacing w:after="0" w:line="240" w:lineRule="auto"/>
+        <w:rPr>
+          <w:rFonts w:ascii="Consolas" w:hAnsi="Consolas" w:cs="Consolas"/>
+          <w:sz w:val="20"/>
+          <w:szCs w:val="20"/>
+        </w:rPr>
+      </w:pPr>
+      <w:r>
+        <w:rPr>
+          <w:rFonts w:ascii="Consolas" w:hAnsi="Consolas" w:cs="Consolas"/>
+          <w:color w:val="000000"/>
+          <w:sz w:val="20"/>
+          <w:szCs w:val="20"/>
+        </w:rPr>
+        <w:tab/>
+        <w:t xml:space="preserve">   </w:t>
+      </w:r>
+      <w:r>
+        <w:rPr>
+          <w:rFonts w:ascii="Consolas" w:hAnsi="Consolas" w:cs="Consolas"/>
+          <w:color w:val="008080"/>
+          <w:sz w:val="20"/>
+          <w:szCs w:val="20"/>
+        </w:rPr>
+        <w:t>&lt;</w:t>
+      </w:r>
+      <w:r>
+        <w:rPr>
+          <w:rFonts w:ascii="Consolas" w:hAnsi="Consolas" w:cs="Consolas"/>
+          <w:color w:val="3F7F7F"/>
+          <w:sz w:val="20"/>
+          <w:szCs w:val="20"/>
+        </w:rPr>
+        <w:t>issuer</w:t>
+      </w:r>
+      <w:r>
+        <w:rPr>
+          <w:rFonts w:ascii="Consolas" w:hAnsi="Consolas" w:cs="Consolas"/>
+          <w:sz w:val="20"/>
+          <w:szCs w:val="20"/>
+        </w:rPr>
+        <w:t xml:space="preserve"> </w:t>
+      </w:r>
+      <w:r>
+        <w:rPr>
+          <w:rFonts w:ascii="Consolas" w:hAnsi="Consolas" w:cs="Consolas"/>
+          <w:color w:val="7F007F"/>
+          <w:sz w:val="20"/>
+          <w:szCs w:val="20"/>
+        </w:rPr>
+        <w:t>name</w:t>
+      </w:r>
+      <w:r>
+        <w:rPr>
+          <w:rFonts w:ascii="Consolas" w:hAnsi="Consolas" w:cs="Consolas"/>
+          <w:color w:val="000000"/>
+          <w:sz w:val="20"/>
+          <w:szCs w:val="20"/>
+        </w:rPr>
+        <w:t>=</w:t>
+      </w:r>
+      <w:r>
+        <w:rPr>
+          <w:rFonts w:ascii="Consolas" w:hAnsi="Consolas" w:cs="Consolas"/>
+          <w:i/>
+          <w:iCs/>
+          <w:color w:val="2A00FF"/>
+          <w:sz w:val="20"/>
+          <w:szCs w:val="20"/>
+        </w:rPr>
+        <w:t>"contoso.onmicrosoft.com"</w:t>
+      </w:r>
+      <w:r>
+        <w:rPr>
+          <w:rFonts w:ascii="Consolas" w:hAnsi="Consolas" w:cs="Consolas"/>
+          <w:sz w:val="20"/>
+          <w:szCs w:val="20"/>
+        </w:rPr>
+        <w:t xml:space="preserve"> </w:t>
+      </w:r>
+    </w:p>
+    <w:p>
+      <w:pPr>
+        <w:autoSpaceDE w:val="0"/>
+        <w:autoSpaceDN w:val="0"/>
+        <w:adjustRightInd w:val="0"/>
+        <w:spacing w:after="0" w:line="240" w:lineRule="auto"/>
+        <w:rPr>
+          <w:rFonts w:ascii="Consolas" w:hAnsi="Consolas" w:cs="Consolas"/>
+          <w:sz w:val="20"/>
+          <w:szCs w:val="20"/>
+        </w:rPr>
+      </w:pPr>
+      <w:r>
+        <w:rPr>
+          <w:rFonts w:ascii="Consolas" w:hAnsi="Consolas" w:cs="Consolas"/>
+          <w:sz w:val="20"/>
+          <w:szCs w:val="20"/>
+        </w:rPr>
+        <w:tab/>
+        <w:t xml:space="preserve">    </w:t>
+      </w:r>
+      <w:proofErr w:type="spellStart"/>
+      <w:proofErr w:type="gramStart"/>
+      <w:r>
+        <w:rPr>
+          <w:rFonts w:ascii="Consolas" w:hAnsi="Consolas" w:cs="Consolas"/>
+          <w:color w:val="7F007F"/>
+          <w:sz w:val="20"/>
+          <w:szCs w:val="20"/>
+        </w:rPr>
+        <w:t>displayname</w:t>
+      </w:r>
+      <w:proofErr w:type="spellEnd"/>
+      <w:proofErr w:type="gramEnd"/>
+      <w:r>
+        <w:rPr>
+          <w:rFonts w:ascii="Consolas" w:hAnsi="Consolas" w:cs="Consolas"/>
+          <w:color w:val="000000"/>
+          <w:sz w:val="20"/>
+          <w:szCs w:val="20"/>
+        </w:rPr>
+        <w:t>=</w:t>
+      </w:r>
+      <w:r>
+        <w:rPr>
+          <w:rFonts w:ascii="Consolas" w:hAnsi="Consolas" w:cs="Consolas"/>
+          <w:i/>
+          <w:iCs/>
+          <w:color w:val="2A00FF"/>
+          <w:sz w:val="20"/>
+          <w:szCs w:val="20"/>
+        </w:rPr>
+        <w:t>"Contoso"</w:t>
+      </w:r>
+    </w:p>
+    <w:p>
+      <w:pPr>
+        <w:autoSpaceDE w:val="0"/>
+        <w:autoSpaceDN w:val="0"/>
+        <w:adjustRightInd w:val="0"/>
+        <w:spacing w:after="0" w:line="240" w:lineRule="auto"/>
+        <w:rPr>
+          <w:rFonts w:ascii="Consolas" w:hAnsi="Consolas" w:cs="Consolas"/>
+          <w:sz w:val="20"/>
+          <w:szCs w:val="20"/>
+        </w:rPr>
+      </w:pPr>
+      <w:r>
+        <w:rPr>
+          <w:rFonts w:ascii="Consolas" w:hAnsi="Consolas" w:cs="Consolas"/>
+          <w:sz w:val="20"/>
+          <w:szCs w:val="20"/>
+        </w:rPr>
+        <w:tab/>
+        <w:t xml:space="preserve">    </w:t>
+      </w:r>
+      <w:r>
+        <w:rPr>
+          <w:rFonts w:ascii="Consolas" w:hAnsi="Consolas" w:cs="Consolas"/>
+          <w:color w:val="7F007F"/>
+          <w:sz w:val="20"/>
+          <w:szCs w:val="20"/>
+        </w:rPr>
+        <w:t>metadataurl</w:t>
+      </w:r>
+      <w:r>
+        <w:rPr>
+          <w:rFonts w:ascii="Consolas" w:hAnsi="Consolas" w:cs="Consolas"/>
+          <w:color w:val="000000"/>
+          <w:sz w:val="20"/>
+          <w:szCs w:val="20"/>
+        </w:rPr>
+        <w:t>=</w:t>
+      </w:r>
+      <w:r>
+        <w:rPr>
+          <w:rFonts w:ascii="Consolas" w:hAnsi="Consolas" w:cs="Consolas"/>
+          <w:i/>
+          <w:iCs/>
+          <w:color w:val="2A00FF"/>
+          <w:sz w:val="20"/>
+          <w:szCs w:val="20"/>
+        </w:rPr>
+        <w:t>"https://login.windows.net/efaee2d0-5730-46ea-a8a7-e502fe8dbb4b/FederationMetadata/2007-06/FederationMetadata.xml"</w:t>
+      </w:r>
+    </w:p>
+    <w:p>
+      <w:pPr>
+        <w:autoSpaceDE w:val="0"/>
+        <w:autoSpaceDN w:val="0"/>
+        <w:adjustRightInd w:val="0"/>
+        <w:spacing w:after="0" w:line="240" w:lineRule="auto"/>
+        <w:rPr>
+          <w:rFonts w:ascii="Consolas" w:hAnsi="Consolas" w:cs="Consolas"/>
+          <w:sz w:val="20"/>
+          <w:szCs w:val="20"/>
+        </w:rPr>
+      </w:pPr>
+      <w:r>
+        <w:rPr>
+          <w:rFonts w:ascii="Consolas" w:hAnsi="Consolas" w:cs="Consolas"/>
+          <w:sz w:val="20"/>
+          <w:szCs w:val="20"/>
+        </w:rPr>
+        <w:tab/>
+        <w:t xml:space="preserve">    </w:t>
+      </w:r>
+      <w:proofErr w:type="gramStart"/>
+      <w:r>
+        <w:rPr>
+          <w:rFonts w:ascii="Consolas" w:hAnsi="Consolas" w:cs="Consolas"/>
+          <w:color w:val="7F007F"/>
+          <w:sz w:val="20"/>
+          <w:szCs w:val="20"/>
+        </w:rPr>
+        <w:t>realm</w:t>
+      </w:r>
+      <w:proofErr w:type="gramEnd"/>
+      <w:r>
+        <w:rPr>
+          <w:rFonts w:ascii="Consolas" w:hAnsi="Consolas" w:cs="Consolas"/>
+          <w:color w:val="000000"/>
+          <w:sz w:val="20"/>
+          <w:szCs w:val="20"/>
+        </w:rPr>
+        <w:t>=</w:t>
+      </w:r>
+      <w:r>
+        <w:rPr>
+          <w:rFonts w:ascii="Consolas" w:hAnsi="Consolas" w:cs="Consolas"/>
+          <w:i/>
+          <w:iCs/>
+          <w:color w:val="2A00FF"/>
+          <w:sz w:val="20"/>
+          <w:szCs w:val="20"/>
+        </w:rPr>
+        <w:t>"spn:xxxxxxxx-e160-43ba-832f-4caa93553e82"</w:t>
+      </w:r>
+    </w:p>
+    <w:p>
+      <w:pPr>
+        <w:autoSpaceDE w:val="0"/>
+        <w:autoSpaceDN w:val="0"/>
+        <w:adjustRightInd w:val="0"/>
+        <w:spacing w:after="0" w:line="240" w:lineRule="auto"/>
+        <w:rPr>
+          <w:rFonts w:ascii="Consolas" w:hAnsi="Consolas" w:cs="Consolas"/>
+          <w:sz w:val="20"/>
+          <w:szCs w:val="20"/>
+        </w:rPr>
+      </w:pPr>
+      <w:r>
+        <w:rPr>
+          <w:rFonts w:ascii="Consolas" w:hAnsi="Consolas" w:cs="Consolas"/>
+          <w:sz w:val="20"/>
+          <w:szCs w:val="20"/>
+        </w:rPr>
+        <w:tab/>
+        <w:t xml:space="preserve">    </w:t>
+      </w:r>
+      <w:proofErr w:type="spellStart"/>
+      <w:proofErr w:type="gramStart"/>
+      <w:r>
+        <w:rPr>
+          <w:rFonts w:ascii="Consolas" w:hAnsi="Consolas" w:cs="Consolas"/>
+          <w:color w:val="7F007F"/>
+          <w:sz w:val="20"/>
+          <w:szCs w:val="20"/>
+        </w:rPr>
+        <w:t>audienceuri</w:t>
+      </w:r>
+      <w:proofErr w:type="spellEnd"/>
+      <w:proofErr w:type="gramEnd"/>
+      <w:r>
+        <w:rPr>
+          <w:rFonts w:ascii="Consolas" w:hAnsi="Consolas" w:cs="Consolas"/>
+          <w:color w:val="000000"/>
+          <w:sz w:val="20"/>
+          <w:szCs w:val="20"/>
+        </w:rPr>
+        <w:t>=</w:t>
+      </w:r>
+      <w:r>
+        <w:rPr>
+          <w:rFonts w:ascii="Consolas" w:hAnsi="Consolas" w:cs="Consolas"/>
+          <w:i/>
+          <w:iCs/>
+          <w:color w:val="2A00FF"/>
+          <w:sz w:val="20"/>
+          <w:szCs w:val="20"/>
+        </w:rPr>
+        <w:t>"spn:xxxxxxxx-e160-43ba-832f-4caa93553e82"</w:t>
+      </w:r>
+    </w:p>
+    <w:p>
+      <w:pPr>
+        <w:autoSpaceDE w:val="0"/>
+        <w:autoSpaceDN w:val="0"/>
+        <w:adjustRightInd w:val="0"/>
+        <w:spacing w:after="0" w:line="240" w:lineRule="auto"/>
+        <w:rPr>
+          <w:rFonts w:ascii="Consolas" w:hAnsi="Consolas" w:cs="Consolas"/>
+          <w:sz w:val="20"/>
+          <w:szCs w:val="20"/>
+        </w:rPr>
+      </w:pPr>
+      <w:r>
+        <w:rPr>
+          <w:rFonts w:ascii="Consolas" w:hAnsi="Consolas" w:cs="Consolas"/>
+          <w:sz w:val="20"/>
+          <w:szCs w:val="20"/>
+        </w:rPr>
+        <w:tab/>
+        <w:t xml:space="preserve">    </w:t>
+      </w:r>
+      <w:proofErr w:type="spellStart"/>
+      <w:proofErr w:type="gramStart"/>
+      <w:r>
+        <w:rPr>
+          <w:rFonts w:ascii="Consolas" w:hAnsi="Consolas" w:cs="Consolas"/>
+          <w:color w:val="7F007F"/>
+          <w:sz w:val="20"/>
+          <w:szCs w:val="20"/>
+        </w:rPr>
+        <w:t>replyurl</w:t>
+      </w:r>
+      <w:proofErr w:type="spellEnd"/>
+      <w:proofErr w:type="gramEnd"/>
+      <w:r>
+        <w:rPr>
+          <w:rFonts w:ascii="Consolas" w:hAnsi="Consolas" w:cs="Consolas"/>
+          <w:color w:val="000000"/>
+          <w:sz w:val="20"/>
+          <w:szCs w:val="20"/>
+        </w:rPr>
+        <w:t>=</w:t>
+      </w:r>
+      <w:r>
+        <w:rPr>
+          <w:rFonts w:ascii="Consolas" w:hAnsi="Consolas" w:cs="Consolas"/>
+          <w:i/>
+          <w:iCs/>
+          <w:color w:val="2A00FF"/>
+          <w:sz w:val="20"/>
+          <w:szCs w:val="20"/>
+        </w:rPr>
+        <w:t>"https://localhost:8443/sample/</w:t>
+      </w:r>
+      <w:proofErr w:type="spellStart"/>
+      <w:r>
+        <w:rPr>
+          <w:rFonts w:ascii="Consolas" w:hAnsi="Consolas" w:cs="Consolas"/>
+          <w:i/>
+          <w:iCs/>
+          <w:color w:val="2A00FF"/>
+          <w:sz w:val="20"/>
+          <w:szCs w:val="20"/>
+        </w:rPr>
+        <w:t>wsfed-saml</w:t>
+      </w:r>
+      <w:proofErr w:type="spellEnd"/>
+      <w:r>
+        <w:rPr>
+          <w:rFonts w:ascii="Consolas" w:hAnsi="Consolas" w:cs="Consolas"/>
+          <w:i/>
+          <w:iCs/>
+          <w:color w:val="2A00FF"/>
+          <w:sz w:val="20"/>
+          <w:szCs w:val="20"/>
+        </w:rPr>
+        <w:t>"</w:t>
+      </w:r>
+    </w:p>
+    <w:p>
+      <w:pPr>
+        <w:ind w:left="360" w:firstLine="360"/>
+        <w:rPr>
+          <w:rFonts w:ascii="Consolas" w:hAnsi="Consolas" w:cs="Consolas"/>
+          <w:color w:val="008080"/>
+          <w:sz w:val="20"/>
+          <w:szCs w:val="20"/>
+        </w:rPr>
+      </w:pPr>
+      <w:r>
+        <w:rPr>
+          <w:rFonts w:ascii="Consolas" w:hAnsi="Consolas" w:cs="Consolas"/>
+          <w:sz w:val="20"/>
+          <w:szCs w:val="20"/>
+        </w:rPr>
+        <w:t xml:space="preserve">   </w:t>
+      </w:r>
+      <w:r>
+        <w:rPr>
+          <w:rFonts w:ascii="Consolas" w:hAnsi="Consolas" w:cs="Consolas"/>
+          <w:color w:val="008080"/>
+          <w:sz w:val="20"/>
+          <w:szCs w:val="20"/>
+        </w:rPr>
+        <w:t>/&gt;</w:t>
+      </w:r>
+    </w:p>
+    <w:p>
+      <w:pPr>
+        <w:ind w:left="360" w:firstLine="360"/>
+        <w:rPr>
+          <w:rFonts w:ascii="Consolas" w:hAnsi="Consolas" w:cs="Consolas"/>
+          <w:color w:val="008080"/>
+          <w:sz w:val="20"/>
+          <w:szCs w:val="20"/>
+        </w:rPr>
+      </w:pPr>
+      <w:r>
+        <w:rPr>
+          <w:rFonts w:ascii="Consolas" w:hAnsi="Consolas" w:cs="Consolas"/>
+          <w:color w:val="008080"/>
+          <w:sz w:val="20"/>
+          <w:szCs w:val="20"/>
+        </w:rPr>
+        <w:t>&lt;/</w:t>
+      </w:r>
+      <w:r>
+        <w:rPr>
+          <w:rFonts w:ascii="Consolas" w:hAnsi="Consolas" w:cs="Consolas"/>
+          <w:color w:val="3F7F7F"/>
+          <w:sz w:val="20"/>
+          <w:szCs w:val="20"/>
+          <w:highlight w:val="lightGray"/>
+        </w:rPr>
+        <w:t>issuers</w:t>
+      </w:r>
+      <w:r>
+        <w:rPr>
+          <w:rFonts w:ascii="Consolas" w:hAnsi="Consolas" w:cs="Consolas"/>
+          <w:color w:val="008080"/>
+          <w:sz w:val="20"/>
+          <w:szCs w:val="20"/>
+        </w:rPr>
+        <w:t>&gt;</w:t>
+      </w:r>
+    </w:p>
+    <w:p>
+      <w:pPr>
+        <w:ind w:left="360"/>
+      </w:pPr>
+      <w:r>
+        <w:t>The following is the legend for the above fields:</w:t>
+      </w:r>
+    </w:p>
+    <w:p>
+      <w:pPr>
+        <w:pStyle w:val="ListParagraph"/>
+        <w:numPr>
+          <w:ilvl w:val="0"/>
+          <w:numId w:val="3"/>
+        </w:numPr>
+      </w:pPr>
+      <w:r>
+        <w:t>name : anything that makes the issuer node unique</w:t>
+      </w:r>
+    </w:p>
+    <w:p>
+      <w:pPr>
+        <w:pStyle w:val="ListParagraph"/>
+        <w:numPr>
+          <w:ilvl w:val="0"/>
+          <w:numId w:val="3"/>
+        </w:numPr>
+      </w:pPr>
+      <w:proofErr w:type="spellStart"/>
+      <w:r>
+        <w:t>displayname</w:t>
+      </w:r>
+      <w:proofErr w:type="spellEnd"/>
+      <w:r>
+        <w:t>: this is only used to display the list of providers on the log in page</w:t>
+      </w:r>
+    </w:p>
+    <w:p>
+      <w:pPr>
+        <w:pStyle w:val="ListParagraph"/>
+        <w:numPr>
+          <w:ilvl w:val="0"/>
+          <w:numId w:val="3"/>
+        </w:numPr>
+      </w:pPr>
+      <w:proofErr w:type="spellStart"/>
+      <w:r>
+        <w:t>metadataurl</w:t>
+      </w:r>
+      <w:proofErr w:type="spellEnd"/>
+      <w:r>
+        <w:t>: WAAD metadata URL as displayed in the WAAD service management portal</w:t>
+      </w:r>
+    </w:p>
+    <w:p>
+      <w:pPr>
+        <w:pStyle w:val="ListParagraph"/>
+        <w:numPr>
+          <w:ilvl w:val="0"/>
+          <w:numId w:val="3"/>
+        </w:numPr>
+      </w:pPr>
+      <w:r>
+        <w:t xml:space="preserve">realm: </w:t>
+      </w:r>
+      <w:r>
+        <w:t xml:space="preserve">Azure AD Client ID </w:t>
+      </w:r>
+      <w:r>
+        <w:t>(</w:t>
+      </w:r>
+      <w:r>
+        <w:t xml:space="preserve">from </w:t>
+      </w:r>
+      <w:r>
+        <w:t xml:space="preserve">Azure Service Management Portal) </w:t>
+      </w:r>
+      <w:r>
+        <w:t>that is synonymous with Application Principal ID</w:t>
+      </w:r>
+      <w:r>
+        <w:t xml:space="preserve"> (if used </w:t>
+      </w:r>
+      <w:proofErr w:type="spellStart"/>
+      <w:r>
+        <w:t>Powershell</w:t>
+      </w:r>
+      <w:proofErr w:type="spellEnd"/>
+      <w:r>
+        <w:t xml:space="preserve"> to display the principal details)</w:t>
+      </w:r>
+    </w:p>
+    <w:p>
+      <w:pPr>
+        <w:pStyle w:val="ListParagraph"/>
+        <w:numPr>
+          <w:ilvl w:val="0"/>
+          <w:numId w:val="3"/>
+        </w:numPr>
+      </w:pPr>
+      <w:proofErr w:type="spellStart"/>
+      <w:r>
+        <w:t>audienceuri</w:t>
+      </w:r>
+      <w:proofErr w:type="spellEnd"/>
+      <w:r>
+        <w:t>: same as the realm; only one entry is supported for now</w:t>
+      </w:r>
+    </w:p>
+    <w:p>
+      <w:pPr>
+        <w:pStyle w:val="ListParagraph"/>
+        <w:numPr>
+          <w:ilvl w:val="0"/>
+          <w:numId w:val="3"/>
+        </w:numPr>
+      </w:pPr>
+      <w:proofErr w:type="spellStart"/>
+      <w:r>
+        <w:t>replyurl</w:t>
+      </w:r>
+      <w:proofErr w:type="spellEnd"/>
+      <w:r>
+        <w:t>: the token will be sent to this URL; obtained from service management portal “CONFIGURATION” menu</w:t>
+      </w:r>
+      <w:r>
+        <w:t xml:space="preserve"> </w:t>
+      </w:r>
+    </w:p>
+    <w:p>
+      <w:pPr>
+        <w:pStyle w:val="ListParagraph"/>
+        <w:numPr>
+          <w:ilvl w:val="0"/>
+          <w:numId w:val="1"/>
+        </w:numPr>
+      </w:pPr>
+      <w:r>
+        <w:t xml:space="preserve">Configure </w:t>
+      </w:r>
+      <w:proofErr w:type="spellStart"/>
+      <w:r>
+        <w:t>federation.properties</w:t>
+      </w:r>
+      <w:proofErr w:type="spellEnd"/>
+      <w:r>
+        <w:t xml:space="preserve"> in the “Sample” project</w:t>
+      </w:r>
+      <w:r>
+        <w:t xml:space="preserve"> as below [replace the values with your application details]:</w:t>
+      </w:r>
+    </w:p>
+    <w:p>
+      <w:pPr>
+        <w:spacing w:after="0"/>
+        <w:ind w:firstLine="720"/>
+        <w:rPr>
+          <w:rFonts w:ascii="Consolas" w:hAnsi="Consolas" w:cs="Consolas"/>
+          <w:color w:val="3F7F5F"/>
+          <w:sz w:val="20"/>
+          <w:szCs w:val="20"/>
+        </w:rPr>
+      </w:pPr>
+      <w:r>
+        <w:rPr>
+          <w:rFonts w:ascii="Consolas" w:hAnsi="Consolas" w:cs="Consolas"/>
+          <w:color w:val="3F7F5F"/>
+          <w:sz w:val="20"/>
+          <w:szCs w:val="20"/>
+        </w:rPr>
+        <w:lastRenderedPageBreak/>
+        <w:t>#this is a pointer to the trusted issuer in trusted.issuers.xml resource</w:t>
+      </w:r>
+    </w:p>
+    <w:p>
+      <w:pPr>
+        <w:ind w:firstLine="720"/>
+        <w:rPr>
+          <w:rFonts w:ascii="Consolas" w:hAnsi="Consolas" w:cs="Consolas"/>
+          <w:color w:val="2A00FF"/>
+          <w:sz w:val="20"/>
+          <w:szCs w:val="20"/>
+        </w:rPr>
+      </w:pPr>
+      <w:r>
+        <w:t>federation.trusted.issuer.to.use=</w:t>
+      </w:r>
+      <w:r>
+        <w:rPr>
+          <w:rFonts w:ascii="Consolas" w:hAnsi="Consolas" w:cs="Consolas"/>
+          <w:color w:val="2A00FF"/>
+          <w:sz w:val="20"/>
+          <w:szCs w:val="20"/>
+        </w:rPr>
+        <w:t>contoso</w:t>
+      </w:r>
+      <w:r>
+        <w:rPr>
+          <w:rFonts w:ascii="Consolas" w:hAnsi="Consolas" w:cs="Consolas"/>
+          <w:color w:val="2A00FF"/>
+          <w:sz w:val="20"/>
+          <w:szCs w:val="20"/>
+        </w:rPr>
+        <w:t>.onmicrosoft.com</w:t>
+      </w:r>
+    </w:p>
+    <w:p>
+      <w:pPr>
+        <w:pStyle w:val="ListParagraph"/>
+        <w:numPr>
+          <w:ilvl w:val="0"/>
+          <w:numId w:val="1"/>
+        </w:numPr>
+      </w:pPr>
+      <w:r>
+        <w:t>Run the application</w:t>
+      </w:r>
+      <w:r>
+        <w:t xml:space="preserve"> in Eclipse</w:t>
+      </w:r>
+    </w:p>
+    <w:p>
+      <w:pPr>
+        <w:pStyle w:val="ListParagraph"/>
+        <w:numPr>
+          <w:ilvl w:val="1"/>
+          <w:numId w:val="2"/>
+        </w:numPr>
+      </w:pPr>
+      <w:r>
+        <w:t xml:space="preserve">Run the “sample” application in the eclipse workspace </w:t>
+      </w:r>
+      <w:r>
+        <w:t>from the “Run As” menu</w:t>
+      </w:r>
+    </w:p>
+    <w:p>
+      <w:pPr>
+        <w:pStyle w:val="ListParagraph"/>
+        <w:numPr>
+          <w:ilvl w:val="1"/>
+          <w:numId w:val="2"/>
+        </w:numPr>
+      </w:pPr>
+      <w:r>
+        <w:t xml:space="preserve">Make sure to edit the </w:t>
+      </w:r>
+      <w:proofErr w:type="spellStart"/>
+      <w:r>
+        <w:t>keystore</w:t>
+      </w:r>
+      <w:proofErr w:type="spellEnd"/>
+      <w:r>
+        <w:t xml:space="preserve"> location in server.xml located in the Tomcat server definition  inside the Eclipse workspace</w:t>
+      </w:r>
+    </w:p>
+    <w:p>
+      <w:pPr>
+        <w:pStyle w:val="Heading2"/>
+      </w:pPr>
+      <w:r>
+        <w:t>Federation through Windows Azure ACS</w:t>
+      </w:r>
+    </w:p>
+    <w:p>
+      <w:pPr>
+        <w:pStyle w:val="ListParagraph"/>
+        <w:numPr>
+          <w:ilvl w:val="0"/>
+          <w:numId w:val="4"/>
+        </w:numPr>
+      </w:pPr>
+      <w:r>
+        <w:t xml:space="preserve">Create your ACS namespace say “contosoacs.accesscontrol.windows.net” </w:t>
+      </w:r>
+    </w:p>
+    <w:p>
+      <w:pPr>
+        <w:pStyle w:val="ListParagraph"/>
+        <w:numPr>
+          <w:ilvl w:val="0"/>
+          <w:numId w:val="4"/>
+        </w:numPr>
+      </w:pPr>
+      <w:r>
+        <w:t xml:space="preserve">Log into your Azure management portal create Azure AD domain and service principal from </w:t>
+      </w:r>
+      <w:hyperlink r:id="rId10" w:history="1">
         <w:r>
           <w:rPr>
             <w:rStyle w:val="Hyperlink"/>
@@ -234,11 +1118,11 @@
         <w:pStyle w:val="ListParagraph"/>
         <w:numPr>
           <w:ilvl w:val="1"/>
-          <w:numId w:val="1"/>
-        </w:numPr>
-      </w:pPr>
-      <w:r>
-        <w:t xml:space="preserve">Follow steps “Create a New Directory Tenant and Add User” and “Register a New Application” </w:t>
+          <w:numId w:val="4"/>
+        </w:numPr>
+      </w:pPr>
+      <w:r>
+        <w:t xml:space="preserve">Follow steps “Create a New Directory Tenant and Add User” </w:t>
       </w:r>
     </w:p>
     <w:p>
@@ -246,26 +1130,82 @@
         <w:pStyle w:val="ListParagraph"/>
         <w:numPr>
           <w:ilvl w:val="1"/>
-          <w:numId w:val="1"/>
+          <w:numId w:val="4"/>
+        </w:numPr>
+        <w:spacing w:after="0"/>
+      </w:pPr>
+      <w:r>
+        <w:t>Following the step “</w:t>
+      </w:r>
+      <w:r>
+        <w:t>“Register a New Appli</w:t>
+      </w:r>
+      <w:r>
+        <w:t>cation”, create an application (aka service principal) with the values below:</w:t>
+      </w:r>
+    </w:p>
+    <w:p>
+      <w:pPr>
+        <w:spacing w:after="0"/>
+        <w:ind w:left="1440"/>
+      </w:pPr>
+      <w:r>
+        <w:t xml:space="preserve">App URL = </w:t>
+      </w:r>
+      <w:hyperlink r:id="rId11" w:history="1">
+        <w:r>
+          <w:rPr>
+            <w:rStyle w:val="Hyperlink"/>
+          </w:rPr>
+          <w:t>https://contosoacs.accesscontrol.windows.net/</w:t>
+        </w:r>
+      </w:hyperlink>
+    </w:p>
+    <w:p>
+      <w:pPr>
+        <w:spacing w:after="0"/>
+        <w:ind w:left="1440"/>
+      </w:pPr>
+      <w:r>
+        <w:t xml:space="preserve">App ID URI = </w:t>
+      </w:r>
+      <w:hyperlink r:id="rId12" w:history="1">
+        <w:r>
+          <w:rPr>
+            <w:rStyle w:val="Hyperlink"/>
+          </w:rPr>
+          <w:t>https://contosoacs.accesscontrol.windows.net/</w:t>
+        </w:r>
+      </w:hyperlink>
+      <w:r>
+        <w:t xml:space="preserve"> </w:t>
+      </w:r>
+    </w:p>
+    <w:p>
+      <w:pPr>
+        <w:pStyle w:val="ListParagraph"/>
+        <w:numPr>
+          <w:ilvl w:val="1"/>
+          <w:numId w:val="4"/>
         </w:numPr>
       </w:pPr>
       <w:r>
         <w:t xml:space="preserve">From the  “Federation Metadata Document URL” </w:t>
       </w:r>
+      <w:r>
+        <w:t xml:space="preserve">note the metadata URL </w:t>
+      </w:r>
     </w:p>
     <w:p>
       <w:pPr>
         <w:pStyle w:val="ListParagraph"/>
         <w:numPr>
           <w:ilvl w:val="1"/>
-          <w:numId w:val="1"/>
-        </w:numPr>
-      </w:pPr>
-      <w:r>
-        <w:t>From the app configuration menu, note CLIENT ID</w:t>
-      </w:r>
-      <w:r>
-        <w:t xml:space="preserve"> (Properties section), REPLY URL (single sign-on section)</w:t>
+          <w:numId w:val="4"/>
+        </w:numPr>
+      </w:pPr>
+      <w:r>
+        <w:t>From the app configuration menu, note CLIENT ID (Properties section), REPLY URL (single sign-on section)</w:t>
       </w:r>
     </w:p>
     <w:p>
@@ -273,515 +1213,20 @@
         <w:pStyle w:val="ListParagraph"/>
         <w:numPr>
           <w:ilvl w:val="0"/>
-          <w:numId w:val="1"/>
-        </w:numPr>
-      </w:pPr>
-      <w:r>
-        <w:t>Edit trusted.issuers.xml with your Azure AD details. The sample is shown below:</w:t>
-      </w:r>
-    </w:p>
-    <w:p>
-      <w:pPr>
-        <w:pStyle w:val="ListParagraph"/>
-      </w:pPr>
-      <w:r>
-        <w:t xml:space="preserve">The CLIENT ID from the previous step is used as the realm. </w:t>
-      </w:r>
-    </w:p>
-    <w:p>
-      <w:pPr>
-        <w:autoSpaceDE w:val="0"/>
-        <w:autoSpaceDN w:val="0"/>
-        <w:adjustRightInd w:val="0"/>
-        <w:spacing w:after="0" w:line="240" w:lineRule="auto"/>
-        <w:ind w:firstLine="720"/>
-        <w:rPr>
-          <w:rFonts w:ascii="Consolas" w:hAnsi="Consolas" w:cs="Consolas"/>
-          <w:sz w:val="20"/>
-          <w:szCs w:val="20"/>
-        </w:rPr>
-      </w:pPr>
-      <w:r>
-        <w:rPr>
-          <w:rFonts w:ascii="Consolas" w:hAnsi="Consolas" w:cs="Consolas"/>
-          <w:color w:val="008080"/>
-          <w:sz w:val="20"/>
-          <w:szCs w:val="20"/>
-        </w:rPr>
-        <w:t>&lt;</w:t>
-      </w:r>
-      <w:r>
-        <w:rPr>
-          <w:rFonts w:ascii="Consolas" w:hAnsi="Consolas" w:cs="Consolas"/>
-          <w:color w:val="3F7F7F"/>
-          <w:sz w:val="20"/>
-          <w:szCs w:val="20"/>
-          <w:highlight w:val="lightGray"/>
-        </w:rPr>
-        <w:t>issuers</w:t>
-      </w:r>
-      <w:r>
-        <w:rPr>
-          <w:rFonts w:ascii="Consolas" w:hAnsi="Consolas" w:cs="Consolas"/>
-          <w:color w:val="008080"/>
-          <w:sz w:val="20"/>
-          <w:szCs w:val="20"/>
-        </w:rPr>
-        <w:t>&gt;</w:t>
-      </w:r>
-    </w:p>
-    <w:p>
-      <w:pPr>
-        <w:autoSpaceDE w:val="0"/>
-        <w:autoSpaceDN w:val="0"/>
-        <w:adjustRightInd w:val="0"/>
-        <w:spacing w:after="0" w:line="240" w:lineRule="auto"/>
-        <w:rPr>
-          <w:rFonts w:ascii="Consolas" w:hAnsi="Consolas" w:cs="Consolas"/>
-          <w:sz w:val="20"/>
-          <w:szCs w:val="20"/>
-        </w:rPr>
-      </w:pPr>
-      <w:r>
-        <w:rPr>
-          <w:rFonts w:ascii="Consolas" w:hAnsi="Consolas" w:cs="Consolas"/>
-          <w:color w:val="000000"/>
-          <w:sz w:val="20"/>
-          <w:szCs w:val="20"/>
-        </w:rPr>
-        <w:tab/>
-        <w:t xml:space="preserve">   </w:t>
-      </w:r>
-      <w:r>
-        <w:rPr>
-          <w:rFonts w:ascii="Consolas" w:hAnsi="Consolas" w:cs="Consolas"/>
-          <w:color w:val="008080"/>
-          <w:sz w:val="20"/>
-          <w:szCs w:val="20"/>
-        </w:rPr>
-        <w:t>&lt;</w:t>
-      </w:r>
-      <w:r>
-        <w:rPr>
-          <w:rFonts w:ascii="Consolas" w:hAnsi="Consolas" w:cs="Consolas"/>
-          <w:color w:val="3F7F7F"/>
-          <w:sz w:val="20"/>
-          <w:szCs w:val="20"/>
-        </w:rPr>
-        <w:t>issuer</w:t>
-      </w:r>
-      <w:r>
-        <w:rPr>
-          <w:rFonts w:ascii="Consolas" w:hAnsi="Consolas" w:cs="Consolas"/>
-          <w:sz w:val="20"/>
-          <w:szCs w:val="20"/>
-        </w:rPr>
-        <w:t xml:space="preserve"> </w:t>
-      </w:r>
-      <w:r>
-        <w:rPr>
-          <w:rFonts w:ascii="Consolas" w:hAnsi="Consolas" w:cs="Consolas"/>
-          <w:color w:val="7F007F"/>
-          <w:sz w:val="20"/>
-          <w:szCs w:val="20"/>
-        </w:rPr>
-        <w:t>name</w:t>
-      </w:r>
-      <w:r>
-        <w:rPr>
-          <w:rFonts w:ascii="Consolas" w:hAnsi="Consolas" w:cs="Consolas"/>
-          <w:color w:val="000000"/>
-          <w:sz w:val="20"/>
-          <w:szCs w:val="20"/>
-        </w:rPr>
-        <w:t>=</w:t>
-      </w:r>
-      <w:r>
-        <w:rPr>
-          <w:rFonts w:ascii="Consolas" w:hAnsi="Consolas" w:cs="Consolas"/>
-          <w:i/>
-          <w:iCs/>
-          <w:color w:val="2A00FF"/>
-          <w:sz w:val="20"/>
-          <w:szCs w:val="20"/>
-        </w:rPr>
-        <w:t>"contoso.onmicrosoft.com"</w:t>
-      </w:r>
-      <w:r>
-        <w:rPr>
-          <w:rFonts w:ascii="Consolas" w:hAnsi="Consolas" w:cs="Consolas"/>
-          <w:sz w:val="20"/>
-          <w:szCs w:val="20"/>
-        </w:rPr>
-        <w:t xml:space="preserve"> </w:t>
-      </w:r>
-    </w:p>
-    <w:p>
-      <w:pPr>
-        <w:autoSpaceDE w:val="0"/>
-        <w:autoSpaceDN w:val="0"/>
-        <w:adjustRightInd w:val="0"/>
-        <w:spacing w:after="0" w:line="240" w:lineRule="auto"/>
-        <w:rPr>
-          <w:rFonts w:ascii="Consolas" w:hAnsi="Consolas" w:cs="Consolas"/>
-          <w:sz w:val="20"/>
-          <w:szCs w:val="20"/>
-        </w:rPr>
-      </w:pPr>
-      <w:r>
-        <w:rPr>
-          <w:rFonts w:ascii="Consolas" w:hAnsi="Consolas" w:cs="Consolas"/>
-          <w:sz w:val="20"/>
-          <w:szCs w:val="20"/>
-        </w:rPr>
-        <w:tab/>
-        <w:t xml:space="preserve">    </w:t>
-      </w:r>
-      <w:proofErr w:type="spellStart"/>
-      <w:proofErr w:type="gramStart"/>
-      <w:r>
-        <w:rPr>
-          <w:rFonts w:ascii="Consolas" w:hAnsi="Consolas" w:cs="Consolas"/>
-          <w:color w:val="7F007F"/>
-          <w:sz w:val="20"/>
-          <w:szCs w:val="20"/>
-        </w:rPr>
-        <w:t>displayname</w:t>
-      </w:r>
-      <w:proofErr w:type="spellEnd"/>
-      <w:proofErr w:type="gramEnd"/>
-      <w:r>
-        <w:rPr>
-          <w:rFonts w:ascii="Consolas" w:hAnsi="Consolas" w:cs="Consolas"/>
-          <w:color w:val="000000"/>
-          <w:sz w:val="20"/>
-          <w:szCs w:val="20"/>
-        </w:rPr>
-        <w:t>=</w:t>
-      </w:r>
-      <w:r>
-        <w:rPr>
-          <w:rFonts w:ascii="Consolas" w:hAnsi="Consolas" w:cs="Consolas"/>
-          <w:i/>
-          <w:iCs/>
-          <w:color w:val="2A00FF"/>
-          <w:sz w:val="20"/>
-          <w:szCs w:val="20"/>
-        </w:rPr>
-        <w:t>"Contoso"</w:t>
-      </w:r>
-    </w:p>
-    <w:p>
-      <w:pPr>
-        <w:autoSpaceDE w:val="0"/>
-        <w:autoSpaceDN w:val="0"/>
-        <w:adjustRightInd w:val="0"/>
-        <w:spacing w:after="0" w:line="240" w:lineRule="auto"/>
-        <w:rPr>
-          <w:rFonts w:ascii="Consolas" w:hAnsi="Consolas" w:cs="Consolas"/>
-          <w:sz w:val="20"/>
-          <w:szCs w:val="20"/>
-        </w:rPr>
-      </w:pPr>
-      <w:r>
-        <w:rPr>
-          <w:rFonts w:ascii="Consolas" w:hAnsi="Consolas" w:cs="Consolas"/>
-          <w:sz w:val="20"/>
-          <w:szCs w:val="20"/>
-        </w:rPr>
-        <w:tab/>
-        <w:t xml:space="preserve">    </w:t>
-      </w:r>
-      <w:r>
-        <w:rPr>
-          <w:rFonts w:ascii="Consolas" w:hAnsi="Consolas" w:cs="Consolas"/>
-          <w:color w:val="7F007F"/>
-          <w:sz w:val="20"/>
-          <w:szCs w:val="20"/>
-        </w:rPr>
-        <w:t>metadataurl</w:t>
-      </w:r>
-      <w:r>
-        <w:rPr>
-          <w:rFonts w:ascii="Consolas" w:hAnsi="Consolas" w:cs="Consolas"/>
-          <w:color w:val="000000"/>
-          <w:sz w:val="20"/>
-          <w:szCs w:val="20"/>
-        </w:rPr>
-        <w:t>=</w:t>
-      </w:r>
-      <w:r>
-        <w:rPr>
-          <w:rFonts w:ascii="Consolas" w:hAnsi="Consolas" w:cs="Consolas"/>
-          <w:i/>
-          <w:iCs/>
-          <w:color w:val="2A00FF"/>
-          <w:sz w:val="20"/>
-          <w:szCs w:val="20"/>
-        </w:rPr>
-        <w:t>"https://login.windows.net/efaee2d0-5730-46ea-a8a7-e502fe8dbb4b/FederationMetadata/2007-06/FederationMetadata.xml"</w:t>
-      </w:r>
-    </w:p>
-    <w:p>
-      <w:pPr>
-        <w:autoSpaceDE w:val="0"/>
-        <w:autoSpaceDN w:val="0"/>
-        <w:adjustRightInd w:val="0"/>
-        <w:spacing w:after="0" w:line="240" w:lineRule="auto"/>
-        <w:rPr>
-          <w:rFonts w:ascii="Consolas" w:hAnsi="Consolas" w:cs="Consolas"/>
-          <w:sz w:val="20"/>
-          <w:szCs w:val="20"/>
-        </w:rPr>
-      </w:pPr>
-      <w:r>
-        <w:rPr>
-          <w:rFonts w:ascii="Consolas" w:hAnsi="Consolas" w:cs="Consolas"/>
-          <w:sz w:val="20"/>
-          <w:szCs w:val="20"/>
-        </w:rPr>
-        <w:tab/>
-        <w:t xml:space="preserve">    </w:t>
-      </w:r>
-      <w:proofErr w:type="gramStart"/>
-      <w:r>
-        <w:rPr>
-          <w:rFonts w:ascii="Consolas" w:hAnsi="Consolas" w:cs="Consolas"/>
-          <w:color w:val="7F007F"/>
-          <w:sz w:val="20"/>
-          <w:szCs w:val="20"/>
-        </w:rPr>
-        <w:t>realm</w:t>
-      </w:r>
-      <w:proofErr w:type="gramEnd"/>
-      <w:r>
-        <w:rPr>
-          <w:rFonts w:ascii="Consolas" w:hAnsi="Consolas" w:cs="Consolas"/>
-          <w:color w:val="000000"/>
-          <w:sz w:val="20"/>
-          <w:szCs w:val="20"/>
-        </w:rPr>
-        <w:t>=</w:t>
-      </w:r>
-      <w:r>
-        <w:rPr>
-          <w:rFonts w:ascii="Consolas" w:hAnsi="Consolas" w:cs="Consolas"/>
-          <w:i/>
-          <w:iCs/>
-          <w:color w:val="2A00FF"/>
-          <w:sz w:val="20"/>
-          <w:szCs w:val="20"/>
-        </w:rPr>
-        <w:t>"spn:xxxxxxxx-e160-43ba-832f-4caa93553e82"</w:t>
-      </w:r>
-    </w:p>
-    <w:p>
-      <w:pPr>
-        <w:autoSpaceDE w:val="0"/>
-        <w:autoSpaceDN w:val="0"/>
-        <w:adjustRightInd w:val="0"/>
-        <w:spacing w:after="0" w:line="240" w:lineRule="auto"/>
-        <w:rPr>
-          <w:rFonts w:ascii="Consolas" w:hAnsi="Consolas" w:cs="Consolas"/>
-          <w:sz w:val="20"/>
-          <w:szCs w:val="20"/>
-        </w:rPr>
-      </w:pPr>
-      <w:r>
-        <w:rPr>
-          <w:rFonts w:ascii="Consolas" w:hAnsi="Consolas" w:cs="Consolas"/>
-          <w:sz w:val="20"/>
-          <w:szCs w:val="20"/>
-        </w:rPr>
-        <w:tab/>
-        <w:t xml:space="preserve">    </w:t>
-      </w:r>
-      <w:proofErr w:type="spellStart"/>
-      <w:proofErr w:type="gramStart"/>
-      <w:r>
-        <w:rPr>
-          <w:rFonts w:ascii="Consolas" w:hAnsi="Consolas" w:cs="Consolas"/>
-          <w:color w:val="7F007F"/>
-          <w:sz w:val="20"/>
-          <w:szCs w:val="20"/>
-        </w:rPr>
-        <w:t>audienceuri</w:t>
-      </w:r>
-      <w:proofErr w:type="spellEnd"/>
-      <w:proofErr w:type="gramEnd"/>
-      <w:r>
-        <w:rPr>
-          <w:rFonts w:ascii="Consolas" w:hAnsi="Consolas" w:cs="Consolas"/>
-          <w:color w:val="000000"/>
-          <w:sz w:val="20"/>
-          <w:szCs w:val="20"/>
-        </w:rPr>
-        <w:t>=</w:t>
-      </w:r>
-      <w:r>
-        <w:rPr>
-          <w:rFonts w:ascii="Consolas" w:hAnsi="Consolas" w:cs="Consolas"/>
-          <w:i/>
-          <w:iCs/>
-          <w:color w:val="2A00FF"/>
-          <w:sz w:val="20"/>
-          <w:szCs w:val="20"/>
-        </w:rPr>
-        <w:t>"spn:xxxxxxxx-e160-43ba-832f-4caa93553e82"</w:t>
-      </w:r>
-    </w:p>
-    <w:p>
-      <w:pPr>
-        <w:autoSpaceDE w:val="0"/>
-        <w:autoSpaceDN w:val="0"/>
-        <w:adjustRightInd w:val="0"/>
-        <w:spacing w:after="0" w:line="240" w:lineRule="auto"/>
-        <w:rPr>
-          <w:rFonts w:ascii="Consolas" w:hAnsi="Consolas" w:cs="Consolas"/>
-          <w:sz w:val="20"/>
-          <w:szCs w:val="20"/>
-        </w:rPr>
-      </w:pPr>
-      <w:r>
-        <w:rPr>
-          <w:rFonts w:ascii="Consolas" w:hAnsi="Consolas" w:cs="Consolas"/>
-          <w:sz w:val="20"/>
-          <w:szCs w:val="20"/>
-        </w:rPr>
-        <w:tab/>
-        <w:t xml:space="preserve">    </w:t>
-      </w:r>
-      <w:proofErr w:type="spellStart"/>
-      <w:proofErr w:type="gramStart"/>
-      <w:r>
-        <w:rPr>
-          <w:rFonts w:ascii="Consolas" w:hAnsi="Consolas" w:cs="Consolas"/>
-          <w:color w:val="7F007F"/>
-          <w:sz w:val="20"/>
-          <w:szCs w:val="20"/>
-        </w:rPr>
-        <w:t>replyurl</w:t>
-      </w:r>
-      <w:proofErr w:type="spellEnd"/>
-      <w:proofErr w:type="gramEnd"/>
-      <w:r>
-        <w:rPr>
-          <w:rFonts w:ascii="Consolas" w:hAnsi="Consolas" w:cs="Consolas"/>
-          <w:color w:val="000000"/>
-          <w:sz w:val="20"/>
-          <w:szCs w:val="20"/>
-        </w:rPr>
-        <w:t>=</w:t>
-      </w:r>
-      <w:r>
-        <w:rPr>
-          <w:rFonts w:ascii="Consolas" w:hAnsi="Consolas" w:cs="Consolas"/>
-          <w:i/>
-          <w:iCs/>
-          <w:color w:val="2A00FF"/>
-          <w:sz w:val="20"/>
-          <w:szCs w:val="20"/>
-        </w:rPr>
-        <w:t>"https://localhost:8443/sample/</w:t>
-      </w:r>
-      <w:proofErr w:type="spellStart"/>
-      <w:r>
-        <w:rPr>
-          <w:rFonts w:ascii="Consolas" w:hAnsi="Consolas" w:cs="Consolas"/>
-          <w:i/>
-          <w:iCs/>
-          <w:color w:val="2A00FF"/>
-          <w:sz w:val="20"/>
-          <w:szCs w:val="20"/>
-        </w:rPr>
-        <w:t>wsfed-saml</w:t>
-      </w:r>
-      <w:proofErr w:type="spellEnd"/>
-      <w:r>
-        <w:rPr>
-          <w:rFonts w:ascii="Consolas" w:hAnsi="Consolas" w:cs="Consolas"/>
-          <w:i/>
-          <w:iCs/>
-          <w:color w:val="2A00FF"/>
-          <w:sz w:val="20"/>
-          <w:szCs w:val="20"/>
-        </w:rPr>
-        <w:t>"</w:t>
-      </w:r>
-    </w:p>
-    <w:p>
-      <w:pPr>
-        <w:ind w:left="360" w:firstLine="360"/>
-        <w:rPr>
-          <w:rFonts w:ascii="Consolas" w:hAnsi="Consolas" w:cs="Consolas"/>
-          <w:color w:val="008080"/>
-          <w:sz w:val="20"/>
-          <w:szCs w:val="20"/>
-        </w:rPr>
-      </w:pPr>
-      <w:r>
-        <w:rPr>
-          <w:rFonts w:ascii="Consolas" w:hAnsi="Consolas" w:cs="Consolas"/>
-          <w:sz w:val="20"/>
-          <w:szCs w:val="20"/>
-        </w:rPr>
-        <w:t xml:space="preserve">   </w:t>
-      </w:r>
-      <w:r>
-        <w:rPr>
-          <w:rFonts w:ascii="Consolas" w:hAnsi="Consolas" w:cs="Consolas"/>
-          <w:color w:val="008080"/>
-          <w:sz w:val="20"/>
-          <w:szCs w:val="20"/>
-        </w:rPr>
-        <w:t>/&gt;</w:t>
-      </w:r>
-    </w:p>
-    <w:p>
-      <w:pPr>
-        <w:ind w:left="360" w:firstLine="360"/>
-        <w:rPr>
-          <w:rFonts w:ascii="Consolas" w:hAnsi="Consolas" w:cs="Consolas"/>
-          <w:color w:val="008080"/>
-          <w:sz w:val="20"/>
-          <w:szCs w:val="20"/>
-        </w:rPr>
-      </w:pPr>
-      <w:r>
-        <w:rPr>
-          <w:rFonts w:ascii="Consolas" w:hAnsi="Consolas" w:cs="Consolas"/>
-          <w:color w:val="008080"/>
-          <w:sz w:val="20"/>
-          <w:szCs w:val="20"/>
-        </w:rPr>
-        <w:t>&lt;/</w:t>
-      </w:r>
-      <w:r>
-        <w:rPr>
-          <w:rFonts w:ascii="Consolas" w:hAnsi="Consolas" w:cs="Consolas"/>
-          <w:color w:val="3F7F7F"/>
-          <w:sz w:val="20"/>
-          <w:szCs w:val="20"/>
-          <w:highlight w:val="lightGray"/>
-        </w:rPr>
-        <w:t>issuers</w:t>
-      </w:r>
-      <w:r>
-        <w:rPr>
-          <w:rFonts w:ascii="Consolas" w:hAnsi="Consolas" w:cs="Consolas"/>
-          <w:color w:val="008080"/>
-          <w:sz w:val="20"/>
-          <w:szCs w:val="20"/>
-        </w:rPr>
-        <w:t>&gt;</w:t>
-      </w:r>
-    </w:p>
-    <w:p>
-      <w:pPr>
-        <w:ind w:left="360"/>
-      </w:pPr>
-      <w:r>
-        <w:t>The following is the legend for the above fields:</w:t>
+          <w:numId w:val="4"/>
+        </w:numPr>
+      </w:pPr>
+      <w:r>
+        <w:t xml:space="preserve">Add Azure AD as the </w:t>
+      </w:r>
+      <w:r>
+        <w:t xml:space="preserve">federation </w:t>
+      </w:r>
+      <w:r>
+        <w:t>identity provider</w:t>
+      </w:r>
+      <w:r>
+        <w:t xml:space="preserve"> using the metadata URL noted above</w:t>
       </w:r>
     </w:p>
     <w:p>
@@ -789,11 +1234,14 @@
         <w:pStyle w:val="ListParagraph"/>
         <w:numPr>
           <w:ilvl w:val="0"/>
-          <w:numId w:val="3"/>
-        </w:numPr>
-      </w:pPr>
-      <w:r>
-        <w:t>name : anything that makes the issuer node unique</w:t>
+          <w:numId w:val="4"/>
+        </w:numPr>
+      </w:pPr>
+      <w:r>
+        <w:t>Define the default rule group and edit the rule group</w:t>
+      </w:r>
+      <w:r>
+        <w:t xml:space="preserve"> as needed</w:t>
       </w:r>
     </w:p>
     <w:p>
@@ -801,244 +1249,16 @@
         <w:pStyle w:val="ListParagraph"/>
         <w:numPr>
           <w:ilvl w:val="0"/>
-          <w:numId w:val="3"/>
-        </w:numPr>
-      </w:pPr>
-      <w:proofErr w:type="spellStart"/>
-      <w:r>
-        <w:t>displayname</w:t>
-      </w:r>
-      <w:proofErr w:type="spellEnd"/>
-      <w:r>
-        <w:t>: this is only used to display the list of providers on the log in page</w:t>
-      </w:r>
-    </w:p>
-    <w:p>
-      <w:pPr>
-        <w:pStyle w:val="ListParagraph"/>
-        <w:numPr>
-          <w:ilvl w:val="0"/>
-          <w:numId w:val="3"/>
-        </w:numPr>
-      </w:pPr>
-      <w:proofErr w:type="spellStart"/>
-      <w:r>
-        <w:t>metadataurl</w:t>
-      </w:r>
-      <w:proofErr w:type="spellEnd"/>
-      <w:r>
-        <w:t>: WAAD metadata URL as displayed in the WAAD service management portal</w:t>
-      </w:r>
-    </w:p>
-    <w:p>
-      <w:pPr>
-        <w:pStyle w:val="ListParagraph"/>
-        <w:numPr>
-          <w:ilvl w:val="0"/>
-          <w:numId w:val="3"/>
-        </w:numPr>
-      </w:pPr>
-      <w:r>
-        <w:t xml:space="preserve">realm: </w:t>
-      </w:r>
-      <w:r>
-        <w:t xml:space="preserve">Azure AD Client ID </w:t>
-      </w:r>
-      <w:r>
-        <w:t>(</w:t>
-      </w:r>
-      <w:r>
-        <w:t xml:space="preserve">from </w:t>
-      </w:r>
-      <w:r>
-        <w:t xml:space="preserve">Azure Service Management Portal) </w:t>
-      </w:r>
-      <w:r>
-        <w:t>that is synonymous with Application Principal ID</w:t>
-      </w:r>
-      <w:r>
-        <w:t xml:space="preserve"> (if used </w:t>
-      </w:r>
-      <w:proofErr w:type="spellStart"/>
-      <w:r>
-        <w:t>Powershell</w:t>
-      </w:r>
-      <w:proofErr w:type="spellEnd"/>
-      <w:r>
-        <w:t xml:space="preserve"> to display the principal details)</w:t>
-      </w:r>
-    </w:p>
-    <w:p>
-      <w:pPr>
-        <w:pStyle w:val="ListParagraph"/>
-        <w:numPr>
-          <w:ilvl w:val="0"/>
-          <w:numId w:val="3"/>
-        </w:numPr>
-      </w:pPr>
-      <w:proofErr w:type="spellStart"/>
-      <w:r>
-        <w:t>audienceuri</w:t>
-      </w:r>
-      <w:proofErr w:type="spellEnd"/>
-      <w:r>
-        <w:t>: same as the realm; only one entry is supported for now</w:t>
-      </w:r>
-    </w:p>
-    <w:p>
-      <w:pPr>
-        <w:pStyle w:val="ListParagraph"/>
-        <w:numPr>
-          <w:ilvl w:val="0"/>
-          <w:numId w:val="3"/>
-        </w:numPr>
-      </w:pPr>
-      <w:proofErr w:type="spellStart"/>
-      <w:r>
-        <w:t>replyurl</w:t>
-      </w:r>
-      <w:proofErr w:type="spellEnd"/>
-      <w:r>
-        <w:t>: the token will be sent to this URL; obtained from service management portal “CONFIGURATION” menu</w:t>
+          <w:numId w:val="4"/>
+        </w:numPr>
+      </w:pPr>
+      <w:r>
+        <w:t>Follow steps 2 to 9 in configuring the application</w:t>
       </w:r>
       <w:bookmarkStart w:id="0" w:name="_GoBack"/>
       <w:bookmarkEnd w:id="0"/>
-      <w:r>
-        <w:t xml:space="preserve"> </w:t>
-      </w:r>
-    </w:p>
-    <w:p>
-      <w:pPr>
-        <w:pStyle w:val="ListParagraph"/>
-        <w:numPr>
-          <w:ilvl w:val="0"/>
-          <w:numId w:val="1"/>
-        </w:numPr>
-      </w:pPr>
-      <w:r>
-        <w:t xml:space="preserve">Configure </w:t>
-      </w:r>
-      <w:proofErr w:type="spellStart"/>
-      <w:r>
-        <w:t>federation.properties</w:t>
-      </w:r>
-      <w:proofErr w:type="spellEnd"/>
-      <w:r>
-        <w:t xml:space="preserve"> in the “Sample” project</w:t>
-      </w:r>
-      <w:r>
-        <w:t xml:space="preserve"> as below [replace the values with your application details]:</w:t>
-      </w:r>
-    </w:p>
-    <w:p>
-      <w:pPr>
-        <w:spacing w:after="0"/>
-        <w:ind w:firstLine="720"/>
-        <w:rPr>
-          <w:rFonts w:ascii="Consolas" w:hAnsi="Consolas" w:cs="Consolas"/>
-          <w:color w:val="3F7F5F"/>
-          <w:sz w:val="20"/>
-          <w:szCs w:val="20"/>
-        </w:rPr>
-      </w:pPr>
-      <w:r>
-        <w:rPr>
-          <w:rFonts w:ascii="Consolas" w:hAnsi="Consolas" w:cs="Consolas"/>
-          <w:color w:val="3F7F5F"/>
-          <w:sz w:val="20"/>
-          <w:szCs w:val="20"/>
-        </w:rPr>
-        <w:t>#this is a pointer to the trusted issuer in trusted.issuers.xml resource</w:t>
-      </w:r>
-    </w:p>
-    <w:p>
-      <w:pPr>
-        <w:ind w:firstLine="720"/>
-        <w:rPr>
-          <w:rFonts w:ascii="Consolas" w:hAnsi="Consolas" w:cs="Consolas"/>
-          <w:color w:val="2A00FF"/>
-          <w:sz w:val="20"/>
-          <w:szCs w:val="20"/>
-        </w:rPr>
-      </w:pPr>
-      <w:r>
-        <w:lastRenderedPageBreak/>
-        <w:t>federation.trusted.issuer.to.use=</w:t>
-      </w:r>
-      <w:r>
-        <w:rPr>
-          <w:rFonts w:ascii="Consolas" w:hAnsi="Consolas" w:cs="Consolas"/>
-          <w:color w:val="2A00FF"/>
-          <w:sz w:val="20"/>
-          <w:szCs w:val="20"/>
-        </w:rPr>
-        <w:t>contoso</w:t>
-      </w:r>
-      <w:r>
-        <w:rPr>
-          <w:rFonts w:ascii="Consolas" w:hAnsi="Consolas" w:cs="Consolas"/>
-          <w:color w:val="2A00FF"/>
-          <w:sz w:val="20"/>
-          <w:szCs w:val="20"/>
-        </w:rPr>
-        <w:t>.onmicrosoft.com</w:t>
-      </w:r>
-    </w:p>
-    <w:p>
-      <w:pPr>
-        <w:pStyle w:val="ListParagraph"/>
-        <w:numPr>
-          <w:ilvl w:val="0"/>
-          <w:numId w:val="1"/>
-        </w:numPr>
-      </w:pPr>
-      <w:r>
-        <w:t>Run the application</w:t>
-      </w:r>
-      <w:r>
-        <w:t xml:space="preserve"> in Eclipse</w:t>
-      </w:r>
-    </w:p>
-    <w:p>
-      <w:pPr>
-        <w:pStyle w:val="ListParagraph"/>
-        <w:numPr>
-          <w:ilvl w:val="1"/>
-          <w:numId w:val="2"/>
-        </w:numPr>
-      </w:pPr>
-      <w:r>
-        <w:t xml:space="preserve">Run the “sample” application in the eclipse workspace </w:t>
-      </w:r>
-      <w:r>
-        <w:t>from the “Run As” menu</w:t>
-      </w:r>
-    </w:p>
-    <w:p>
-      <w:pPr>
-        <w:pStyle w:val="ListParagraph"/>
-        <w:numPr>
-          <w:ilvl w:val="1"/>
-          <w:numId w:val="2"/>
-        </w:numPr>
-      </w:pPr>
-      <w:r>
-        <w:t xml:space="preserve">Make sure to edit the </w:t>
-      </w:r>
-      <w:proofErr w:type="spellStart"/>
-      <w:r>
-        <w:t>keystore</w:t>
-      </w:r>
-      <w:proofErr w:type="spellEnd"/>
-      <w:r>
-        <w:t xml:space="preserve"> location in server.xml located in the Tomcat server definition  inside the Eclipse workspace</w:t>
-      </w:r>
-    </w:p>
-    <w:p>
-      <w:pPr>
-        <w:pStyle w:val="ListParagraph"/>
-      </w:pPr>
-    </w:p>
+    </w:p>
+    <w:p/>
     <w:sectPr>
       <w:pgSz w:w="12240" w:h="15840"/>
       <w:pgMar w:top="1440" w:right="1440" w:bottom="1440" w:left="1440" w:header="720" w:footer="720" w:gutter="0"/>
@@ -1140,7 +1360,7 @@
   <w:abstractNum w:abstractNumId="1">
     <w:nsid w:val="34C2219B"/>
     <w:multiLevelType w:val="hybridMultilevel"/>
-    <w:tmpl w:val="9454C170"/>
+    <w:tmpl w:val="A74CB9DC"/>
     <w:lvl w:ilvl="0" w:tplc="0409000F">
       <w:start w:val="1"/>
       <w:numFmt w:val="decimal"/>
@@ -1334,6 +1554,92 @@
       <w:rPr>
         <w:rFonts w:ascii="Wingdings" w:hAnsi="Wingdings" w:hint="default"/>
       </w:rPr>
+    </w:lvl>
+  </w:abstractNum>
+  <w:abstractNum w:abstractNumId="3">
+    <w:nsid w:val="60EB733C"/>
+    <w:multiLevelType w:val="hybridMultilevel"/>
+    <w:tmpl w:val="4A74DCD2"/>
+    <w:lvl w:ilvl="0" w:tplc="0409000F">
+      <w:start w:val="1"/>
+      <w:numFmt w:val="decimal"/>
+      <w:lvlText w:val="%1."/>
+      <w:lvlJc w:val="left"/>
+      <w:pPr>
+        <w:ind w:left="720" w:hanging="360"/>
+      </w:pPr>
+    </w:lvl>
+    <w:lvl w:ilvl="1" w:tplc="04090019">
+      <w:start w:val="1"/>
+      <w:numFmt w:val="lowerLetter"/>
+      <w:lvlText w:val="%2."/>
+      <w:lvlJc w:val="left"/>
+      <w:pPr>
+        <w:ind w:left="1440" w:hanging="360"/>
+      </w:pPr>
+    </w:lvl>
+    <w:lvl w:ilvl="2" w:tplc="0409001B" w:tentative="1">
+      <w:start w:val="1"/>
+      <w:numFmt w:val="lowerRoman"/>
+      <w:lvlText w:val="%3."/>
+      <w:lvlJc w:val="right"/>
+      <w:pPr>
+        <w:ind w:left="2160" w:hanging="180"/>
+      </w:pPr>
+    </w:lvl>
+    <w:lvl w:ilvl="3" w:tplc="0409000F" w:tentative="1">
+      <w:start w:val="1"/>
+      <w:numFmt w:val="decimal"/>
+      <w:lvlText w:val="%4."/>
+      <w:lvlJc w:val="left"/>
+      <w:pPr>
+        <w:ind w:left="2880" w:hanging="360"/>
+      </w:pPr>
+    </w:lvl>
+    <w:lvl w:ilvl="4" w:tplc="04090019" w:tentative="1">
+      <w:start w:val="1"/>
+      <w:numFmt w:val="lowerLetter"/>
+      <w:lvlText w:val="%5."/>
+      <w:lvlJc w:val="left"/>
+      <w:pPr>
+        <w:ind w:left="3600" w:hanging="360"/>
+      </w:pPr>
+    </w:lvl>
+    <w:lvl w:ilvl="5" w:tplc="0409001B" w:tentative="1">
+      <w:start w:val="1"/>
+      <w:numFmt w:val="lowerRoman"/>
+      <w:lvlText w:val="%6."/>
+      <w:lvlJc w:val="right"/>
+      <w:pPr>
+        <w:ind w:left="4320" w:hanging="180"/>
+      </w:pPr>
+    </w:lvl>
+    <w:lvl w:ilvl="6" w:tplc="0409000F" w:tentative="1">
+      <w:start w:val="1"/>
+      <w:numFmt w:val="decimal"/>
+      <w:lvlText w:val="%7."/>
+      <w:lvlJc w:val="left"/>
+      <w:pPr>
+        <w:ind w:left="5040" w:hanging="360"/>
+      </w:pPr>
+    </w:lvl>
+    <w:lvl w:ilvl="7" w:tplc="04090019" w:tentative="1">
+      <w:start w:val="1"/>
+      <w:numFmt w:val="lowerLetter"/>
+      <w:lvlText w:val="%8."/>
+      <w:lvlJc w:val="left"/>
+      <w:pPr>
+        <w:ind w:left="5760" w:hanging="360"/>
+      </w:pPr>
+    </w:lvl>
+    <w:lvl w:ilvl="8" w:tplc="0409001B" w:tentative="1">
+      <w:start w:val="1"/>
+      <w:numFmt w:val="lowerRoman"/>
+      <w:lvlText w:val="%9."/>
+      <w:lvlJc w:val="right"/>
+      <w:pPr>
+        <w:ind w:left="6480" w:hanging="180"/>
+      </w:pPr>
     </w:lvl>
   </w:abstractNum>
   <w:num w:numId="1">
@@ -1344,6 +1650,9 @@
   </w:num>
   <w:num w:numId="3">
     <w:abstractNumId w:val="2"/>
+  </w:num>
+  <w:num w:numId="4">
+    <w:abstractNumId w:val="3"/>
   </w:num>
 </w:numbering>
 </file>
@@ -1763,6 +2072,28 @@
       <w:szCs w:val="32"/>
     </w:rPr>
   </w:style>
+  <w:style w:type="paragraph" w:styleId="Heading2">
+    <w:name w:val="heading 2"/>
+    <w:basedOn w:val="Normal"/>
+    <w:next w:val="Normal"/>
+    <w:link w:val="Heading2Char"/>
+    <w:uiPriority w:val="9"/>
+    <w:unhideWhenUsed/>
+    <w:qFormat/>
+    <w:rsid w:val="00386B90"/>
+    <w:pPr>
+      <w:keepNext/>
+      <w:keepLines/>
+      <w:spacing w:before="40" w:after="0"/>
+      <w:outlineLvl w:val="1"/>
+    </w:pPr>
+    <w:rPr>
+      <w:rFonts w:asciiTheme="majorHAnsi" w:eastAsiaTheme="majorEastAsia" w:hAnsiTheme="majorHAnsi" w:cstheme="majorBidi"/>
+      <w:color w:val="2E74B5" w:themeColor="accent1" w:themeShade="BF"/>
+      <w:sz w:val="26"/>
+      <w:szCs w:val="26"/>
+    </w:rPr>
+  </w:style>
   <w:style w:type="character" w:default="1" w:styleId="DefaultParagraphFont">
     <w:name w:val="Default Paragraph Font"/>
     <w:uiPriority w:val="1"/>
@@ -1823,6 +2154,31 @@
       <w:color w:val="2E74B5" w:themeColor="accent1" w:themeShade="BF"/>
       <w:sz w:val="32"/>
       <w:szCs w:val="32"/>
+    </w:rPr>
+  </w:style>
+  <w:style w:type="character" w:customStyle="1" w:styleId="Heading2Char">
+    <w:name w:val="Heading 2 Char"/>
+    <w:basedOn w:val="DefaultParagraphFont"/>
+    <w:link w:val="Heading2"/>
+    <w:uiPriority w:val="9"/>
+    <w:rsid w:val="00386B90"/>
+    <w:rPr>
+      <w:rFonts w:asciiTheme="majorHAnsi" w:eastAsiaTheme="majorEastAsia" w:hAnsiTheme="majorHAnsi" w:cstheme="majorBidi"/>
+      <w:color w:val="2E74B5" w:themeColor="accent1" w:themeShade="BF"/>
+      <w:sz w:val="26"/>
+      <w:szCs w:val="26"/>
+    </w:rPr>
+  </w:style>
+  <w:style w:type="character" w:styleId="FollowedHyperlink">
+    <w:name w:val="FollowedHyperlink"/>
+    <w:basedOn w:val="DefaultParagraphFont"/>
+    <w:uiPriority w:val="99"/>
+    <w:semiHidden/>
+    <w:unhideWhenUsed/>
+    <w:rsid w:val="00386B90"/>
+    <w:rPr>
+      <w:color w:val="954F72" w:themeColor="followedHyperlink"/>
+      <w:u w:val="single"/>
     </w:rPr>
   </w:style>
 </w:styles>

</xml_diff>